<commit_message>
Fitxers generats en 2022-05-21 10:57:14
</commit_message>
<xml_diff>
--- a/2 Projecte M12.docx
+++ b/2 Projecte M12.docx
@@ -3937,6 +3937,7 @@
         <w:rPr>
           <w:rStyle w:val="Ttulo2Car"/>
         </w:rPr>
+        <w:lastRenderedPageBreak/>
         <w:t>VCS</w:t>
       </w:r>
       <w:bookmarkEnd w:id="7"/>
@@ -4229,7 +4230,6 @@
         <w:rPr>
           <w:rStyle w:val="Ttulo2Car"/>
         </w:rPr>
-        <w:lastRenderedPageBreak/>
         <w:t>Recomanacions</w:t>
       </w:r>
       <w:bookmarkEnd w:id="9"/>
@@ -4663,6 +4663,7 @@
           <w:u w:val="none"/>
           <w:lang w:val="ca-ES"/>
         </w:rPr>
+        <w:lastRenderedPageBreak/>
         <w:t xml:space="preserve">Dades </w:t>
       </w:r>
       <w:r>
@@ -4984,6 +4985,22 @@
     </w:p>
     <w:p>
       <w:pPr>
+        <w:spacing w:after="0" w:line="240" w:lineRule="auto"/>
+        <w:rPr>
+          <w:rFonts w:ascii="Arial" w:hAnsi="Arial" w:cs="Arial"/>
+          <w:lang w:val="ca-ES"/>
+        </w:rPr>
+      </w:pPr>
+      <w:r>
+        <w:rPr>
+          <w:rFonts w:ascii="Arial" w:hAnsi="Arial" w:cs="Arial"/>
+          <w:lang w:val="ca-ES"/>
+        </w:rPr>
+        <w:br w:type="page"/>
+      </w:r>
+    </w:p>
+    <w:p>
+      <w:pPr>
         <w:pStyle w:val="Prrafodelista"/>
         <w:numPr>
           <w:ilvl w:val="0"/>
@@ -5000,92 +5017,26 @@
           <w:rFonts w:ascii="Arial" w:hAnsi="Arial" w:cs="Arial"/>
           <w:lang w:val="ca-ES"/>
         </w:rPr>
-        <w:t>Planificació. Amb diagrama de Gantt</w:t>
-      </w:r>
-      <w:r>
-        <w:rPr>
-          <w:rFonts w:ascii="Arial" w:hAnsi="Arial" w:cs="Arial"/>
-          <w:lang w:val="ca-ES"/>
-        </w:rPr>
-        <w:t>:</w:t>
+        <w:lastRenderedPageBreak/>
+        <w:t>Planificació. Amb diagrama de Gantt:</w:t>
       </w:r>
     </w:p>
     <w:p>
       <w:pPr>
         <w:spacing w:after="0" w:line="240" w:lineRule="auto"/>
         <w:rPr>
-          <w:rFonts w:ascii="Arial" w:hAnsi="Arial" w:cs="Arial"/>
-          <w:lang w:val="ca-ES"/>
-        </w:rPr>
-      </w:pPr>
-      <w:r>
-        <w:rPr>
-          <w:rFonts w:ascii="Arial" w:hAnsi="Arial" w:cs="Arial"/>
-          <w:lang w:val="ca-ES"/>
-        </w:rPr>
-        <w:br w:type="page"/>
-      </w:r>
-    </w:p>
-    <w:p>
-      <w:pPr>
-        <w:spacing w:after="0" w:line="240" w:lineRule="auto"/>
-        <w:rPr>
-          <w:lang w:val="ca-ES"/>
-        </w:rPr>
-        <w:sectPr>
-          <w:headerReference w:type="default" r:id="rId14"/>
-          <w:footerReference w:type="default" r:id="rId15"/>
-          <w:footerReference w:type="first" r:id="rId16"/>
-          <w:pgSz w:w="11906" w:h="16838"/>
-          <w:pgMar w:top="1701" w:right="1418" w:bottom="1418" w:left="1418" w:header="0" w:footer="709" w:gutter="0"/>
-          <w:pgNumType w:start="1"/>
-          <w:cols w:space="720"/>
-          <w:formProt w:val="0"/>
-          <w:titlePg/>
-          <w:docGrid w:linePitch="360"/>
-        </w:sectPr>
-      </w:pPr>
-    </w:p>
-    <w:p>
-      <w:pPr>
-        <w:spacing w:after="0" w:line="240" w:lineRule="auto"/>
-        <w:rPr>
-          <w:lang w:val="ca-ES"/>
-        </w:rPr>
-        <w:sectPr>
-          <w:pgSz w:w="16838" w:h="11906" w:orient="landscape"/>
-          <w:pgMar w:top="1418" w:right="1418" w:bottom="1418" w:left="1701" w:header="0" w:footer="709" w:gutter="0"/>
-          <w:cols w:space="720"/>
-          <w:formProt w:val="0"/>
-          <w:docGrid w:linePitch="360"/>
-        </w:sectPr>
+          <w:lang w:val="ca-ES"/>
+        </w:rPr>
       </w:pPr>
       <w:r>
         <w:rPr>
           <w:noProof/>
           <w:lang w:val="ca-ES"/>
         </w:rPr>
-        <w:lastRenderedPageBreak/>
         <w:drawing>
-          <wp:anchor distT="0" distB="0" distL="114300" distR="114300" simplePos="0" relativeHeight="251660288" behindDoc="1" locked="0" layoutInCell="1" allowOverlap="1" wp14:anchorId="04353110" wp14:editId="6D8EDF23">
-            <wp:simplePos x="0" y="0"/>
-            <wp:positionH relativeFrom="margin">
-              <wp:posOffset>-318135</wp:posOffset>
-            </wp:positionH>
-            <wp:positionV relativeFrom="paragraph">
-              <wp:posOffset>36830</wp:posOffset>
-            </wp:positionV>
-            <wp:extent cx="9311640" cy="5620385"/>
-            <wp:effectExtent l="0" t="0" r="3810" b="0"/>
-            <wp:wrapTight wrapText="bothSides">
-              <wp:wrapPolygon edited="0">
-                <wp:start x="0" y="0"/>
-                <wp:lineTo x="0" y="21524"/>
-                <wp:lineTo x="21565" y="21524"/>
-                <wp:lineTo x="21565" y="0"/>
-                <wp:lineTo x="0" y="0"/>
-              </wp:wrapPolygon>
-            </wp:wrapTight>
+          <wp:inline distT="0" distB="0" distL="0" distR="0" wp14:anchorId="46B9C0D1" wp14:editId="1F4DCC4E">
+            <wp:extent cx="8892000" cy="5366052"/>
+            <wp:effectExtent l="0" t="0" r="4445" b="6350"/>
             <wp:docPr id="5" name="Imagen 5"/>
             <wp:cNvGraphicFramePr>
               <a:graphicFrameLocks xmlns:a="http://schemas.openxmlformats.org/drawingml/2006/main" noChangeAspect="1"/>
@@ -5098,7 +5049,7 @@
                     <pic:cNvPicPr/>
                   </pic:nvPicPr>
                   <pic:blipFill>
-                    <a:blip r:embed="rId17">
+                    <a:blip r:embed="rId14">
                       <a:extLst>
                         <a:ext uri="{28A0092B-C50C-407E-A947-70E740481C1C}">
                           <a14:useLocalDpi xmlns:a14="http://schemas.microsoft.com/office/drawing/2010/main" val="0"/>
@@ -5112,7 +5063,7 @@
                   <pic:spPr>
                     <a:xfrm>
                       <a:off x="0" y="0"/>
-                      <a:ext cx="9311640" cy="5620385"/>
+                      <a:ext cx="8892000" cy="5366052"/>
                     </a:xfrm>
                     <a:prstGeom prst="rect">
                       <a:avLst/>
@@ -5121,14 +5072,14 @@
                 </pic:pic>
               </a:graphicData>
             </a:graphic>
-            <wp14:sizeRelH relativeFrom="page">
-              <wp14:pctWidth>0</wp14:pctWidth>
-            </wp14:sizeRelH>
-            <wp14:sizeRelV relativeFrom="page">
-              <wp14:pctHeight>0</wp14:pctHeight>
-            </wp14:sizeRelV>
-          </wp:anchor>
+          </wp:inline>
         </w:drawing>
+      </w:r>
+      <w:r>
+        <w:rPr>
+          <w:lang w:val="ca-ES"/>
+        </w:rPr>
+        <w:br w:type="page"/>
       </w:r>
     </w:p>
     <w:p>
@@ -5140,15 +5091,224 @@
         </w:numPr>
         <w:spacing w:line="360" w:lineRule="auto"/>
         <w:rPr>
-          <w:lang w:val="ca-ES"/>
-        </w:rPr>
-      </w:pPr>
+          <w:rFonts w:ascii="Arial" w:hAnsi="Arial" w:cs="Arial"/>
+          <w:lang w:val="ca-ES"/>
+        </w:rPr>
+      </w:pPr>
+      <w:proofErr w:type="spellStart"/>
       <w:r>
         <w:rPr>
           <w:rFonts w:ascii="Arial" w:hAnsi="Arial" w:cs="Arial"/>
           <w:lang w:val="ca-ES"/>
         </w:rPr>
         <w:lastRenderedPageBreak/>
+        <w:t>WireFrame</w:t>
+      </w:r>
+      <w:proofErr w:type="spellEnd"/>
+      <w:r>
+        <w:rPr>
+          <w:rFonts w:ascii="Arial" w:hAnsi="Arial" w:cs="Arial"/>
+          <w:lang w:val="ca-ES"/>
+        </w:rPr>
+        <w:t>:</w:t>
+      </w:r>
+    </w:p>
+    <w:p>
+      <w:pPr>
+        <w:spacing w:after="0" w:line="240" w:lineRule="auto"/>
+        <w:rPr>
+          <w:lang w:val="ca-ES"/>
+        </w:rPr>
+      </w:pPr>
+      <w:r>
+        <w:rPr>
+          <w:noProof/>
+          <w:lang w:val="ca-ES"/>
+        </w:rPr>
+        <w:drawing>
+          <wp:inline distT="0" distB="0" distL="0" distR="0" wp14:anchorId="0B0FC626" wp14:editId="6E0F1ACB">
+            <wp:extent cx="9000000" cy="4932908"/>
+            <wp:effectExtent l="0" t="0" r="0" b="1270"/>
+            <wp:docPr id="3" name="Imagen 3"/>
+            <wp:cNvGraphicFramePr>
+              <a:graphicFrameLocks xmlns:a="http://schemas.openxmlformats.org/drawingml/2006/main" noChangeAspect="1"/>
+            </wp:cNvGraphicFramePr>
+            <a:graphic xmlns:a="http://schemas.openxmlformats.org/drawingml/2006/main">
+              <a:graphicData uri="http://schemas.openxmlformats.org/drawingml/2006/picture">
+                <pic:pic xmlns:pic="http://schemas.openxmlformats.org/drawingml/2006/picture">
+                  <pic:nvPicPr>
+                    <pic:cNvPr id="3" name="Imagen 3"/>
+                    <pic:cNvPicPr/>
+                  </pic:nvPicPr>
+                  <pic:blipFill>
+                    <a:blip r:embed="rId15" cstate="print">
+                      <a:extLst>
+                        <a:ext uri="{28A0092B-C50C-407E-A947-70E740481C1C}">
+                          <a14:useLocalDpi xmlns:a14="http://schemas.microsoft.com/office/drawing/2010/main" val="0"/>
+                        </a:ext>
+                      </a:extLst>
+                    </a:blip>
+                    <a:stretch>
+                      <a:fillRect/>
+                    </a:stretch>
+                  </pic:blipFill>
+                  <pic:spPr>
+                    <a:xfrm>
+                      <a:off x="0" y="0"/>
+                      <a:ext cx="9000000" cy="4932908"/>
+                    </a:xfrm>
+                    <a:prstGeom prst="rect">
+                      <a:avLst/>
+                    </a:prstGeom>
+                  </pic:spPr>
+                </pic:pic>
+              </a:graphicData>
+            </a:graphic>
+          </wp:inline>
+        </w:drawing>
+      </w:r>
+    </w:p>
+    <w:p>
+      <w:pPr>
+        <w:spacing w:after="0" w:line="240" w:lineRule="auto"/>
+        <w:rPr>
+          <w:lang w:val="ca-ES"/>
+        </w:rPr>
+      </w:pPr>
+      <w:r>
+        <w:rPr>
+          <w:lang w:val="ca-ES"/>
+        </w:rPr>
+        <w:br w:type="page"/>
+      </w:r>
+    </w:p>
+    <w:p>
+      <w:pPr>
+        <w:pStyle w:val="Prrafodelista"/>
+        <w:numPr>
+          <w:ilvl w:val="0"/>
+          <w:numId w:val="2"/>
+        </w:numPr>
+        <w:spacing w:line="360" w:lineRule="auto"/>
+        <w:rPr>
+          <w:rFonts w:ascii="Arial" w:hAnsi="Arial" w:cs="Arial"/>
+          <w:lang w:val="ca-ES"/>
+        </w:rPr>
+      </w:pPr>
+      <w:r>
+        <w:rPr>
+          <w:rFonts w:ascii="Arial" w:hAnsi="Arial" w:cs="Arial"/>
+          <w:lang w:val="ca-ES"/>
+        </w:rPr>
+        <w:lastRenderedPageBreak/>
+        <w:t>Diagrama Entitat-Relació</w:t>
+      </w:r>
+      <w:r>
+        <w:rPr>
+          <w:rFonts w:ascii="Arial" w:hAnsi="Arial" w:cs="Arial"/>
+          <w:lang w:val="ca-ES"/>
+        </w:rPr>
+        <w:t>:</w:t>
+      </w:r>
+    </w:p>
+    <w:p>
+      <w:pPr>
+        <w:spacing w:after="0" w:line="240" w:lineRule="auto"/>
+        <w:rPr>
+          <w:lang w:val="ca-ES"/>
+        </w:rPr>
+      </w:pPr>
+      <w:r>
+        <w:rPr>
+          <w:noProof/>
+          <w:lang w:val="ca-ES"/>
+        </w:rPr>
+        <w:drawing>
+          <wp:inline distT="0" distB="0" distL="0" distR="0" wp14:anchorId="43EDA7B2" wp14:editId="46EB2F28">
+            <wp:extent cx="8711565" cy="3981450"/>
+            <wp:effectExtent l="0" t="0" r="0" b="0"/>
+            <wp:docPr id="13" name="Imagen 13"/>
+            <wp:cNvGraphicFramePr>
+              <a:graphicFrameLocks xmlns:a="http://schemas.openxmlformats.org/drawingml/2006/main" noChangeAspect="1"/>
+            </wp:cNvGraphicFramePr>
+            <a:graphic xmlns:a="http://schemas.openxmlformats.org/drawingml/2006/main">
+              <a:graphicData uri="http://schemas.openxmlformats.org/drawingml/2006/picture">
+                <pic:pic xmlns:pic="http://schemas.openxmlformats.org/drawingml/2006/picture">
+                  <pic:nvPicPr>
+                    <pic:cNvPr id="13" name="Imagen 13"/>
+                    <pic:cNvPicPr/>
+                  </pic:nvPicPr>
+                  <pic:blipFill>
+                    <a:blip r:embed="rId16">
+                      <a:extLst>
+                        <a:ext uri="{28A0092B-C50C-407E-A947-70E740481C1C}">
+                          <a14:useLocalDpi xmlns:a14="http://schemas.microsoft.com/office/drawing/2010/main" val="0"/>
+                        </a:ext>
+                      </a:extLst>
+                    </a:blip>
+                    <a:stretch>
+                      <a:fillRect/>
+                    </a:stretch>
+                  </pic:blipFill>
+                  <pic:spPr>
+                    <a:xfrm>
+                      <a:off x="0" y="0"/>
+                      <a:ext cx="8711565" cy="3981450"/>
+                    </a:xfrm>
+                    <a:prstGeom prst="rect">
+                      <a:avLst/>
+                    </a:prstGeom>
+                  </pic:spPr>
+                </pic:pic>
+              </a:graphicData>
+            </a:graphic>
+          </wp:inline>
+        </w:drawing>
+      </w:r>
+    </w:p>
+    <w:p>
+      <w:pPr>
+        <w:spacing w:after="0" w:line="240" w:lineRule="auto"/>
+        <w:rPr>
+          <w:lang w:val="ca-ES"/>
+        </w:rPr>
+        <w:sectPr>
+          <w:headerReference w:type="default" r:id="rId17"/>
+          <w:footerReference w:type="default" r:id="rId18"/>
+          <w:footerReference w:type="first" r:id="rId19"/>
+          <w:pgSz w:w="16838" w:h="11906" w:orient="landscape"/>
+          <w:pgMar w:top="1418" w:right="1418" w:bottom="1418" w:left="1701" w:header="0" w:footer="709" w:gutter="0"/>
+          <w:cols w:space="720"/>
+          <w:formProt w:val="0"/>
+          <w:docGrid w:linePitch="360"/>
+        </w:sectPr>
+      </w:pPr>
+    </w:p>
+    <w:p>
+      <w:pPr>
+        <w:spacing w:after="0" w:line="240" w:lineRule="auto"/>
+        <w:rPr>
+          <w:lang w:val="ca-ES"/>
+        </w:rPr>
+      </w:pPr>
+    </w:p>
+    <w:p>
+      <w:pPr>
+        <w:pStyle w:val="Prrafodelista"/>
+        <w:numPr>
+          <w:ilvl w:val="0"/>
+          <w:numId w:val="2"/>
+        </w:numPr>
+        <w:spacing w:line="360" w:lineRule="auto"/>
+        <w:rPr>
+          <w:lang w:val="ca-ES"/>
+        </w:rPr>
+      </w:pPr>
+      <w:r>
+        <w:rPr>
+          <w:rFonts w:ascii="Arial" w:hAnsi="Arial" w:cs="Arial"/>
+          <w:lang w:val="ca-ES"/>
+        </w:rPr>
         <w:t>Equip. Tres persones; Erik, Jaime i Marcello.</w:t>
       </w:r>
     </w:p>
@@ -5418,6 +5578,9 @@
       </w:pPr>
     </w:p>
     <w:sectPr>
+      <w:headerReference w:type="default" r:id="rId20"/>
+      <w:footerReference w:type="default" r:id="rId21"/>
+      <w:footerReference w:type="first" r:id="rId22"/>
       <w:pgSz w:w="11906" w:h="16838"/>
       <w:pgMar w:top="1701" w:right="1418" w:bottom="1418" w:left="1418" w:header="0" w:footer="709" w:gutter="0"/>
       <w:cols w:space="720"/>
@@ -5457,23 +5620,21 @@
 <w:ftr xmlns:wpc="http://schemas.microsoft.com/office/word/2010/wordprocessingCanvas" xmlns:cx="http://schemas.microsoft.com/office/drawing/2014/chartex" xmlns:cx1="http://schemas.microsoft.com/office/drawing/2015/9/8/chartex" xmlns:cx2="http://schemas.microsoft.com/office/drawing/2015/10/21/chartex" xmlns:cx3="http://schemas.microsoft.com/office/drawing/2016/5/9/chartex" xmlns:cx4="http://schemas.microsoft.com/office/drawing/2016/5/10/chartex" xmlns:cx5="http://schemas.microsoft.com/office/drawing/2016/5/11/chartex" xmlns:cx6="http://schemas.microsoft.com/office/drawing/2016/5/12/chartex" xmlns:cx7="http://schemas.microsoft.com/office/drawing/2016/5/13/chartex" xmlns:cx8="http://schemas.microsoft.com/office/drawing/2016/5/14/chartex" xmlns:mc="http://schemas.openxmlformats.org/markup-compatibility/2006" xmlns:aink="http://schemas.microsoft.com/office/drawing/2016/ink" xmlns:am3d="http://schemas.microsoft.com/office/drawing/2017/model3d" xmlns:o="urn:schemas-microsoft-com:office:office" xmlns:r="http://schemas.openxmlformats.org/officeDocument/2006/relationships" xmlns:m="http://schemas.openxmlformats.org/officeDocument/2006/math" xmlns:v="urn:schemas-microsoft-com:vml" xmlns:wp14="http://schemas.microsoft.com/office/word/2010/wordprocessingDrawing" xmlns:wp="http://schemas.openxmlformats.org/drawingml/2006/wordprocessingDrawing" xmlns:w10="urn:schemas-microsoft-com:office:word" xmlns:w="http://schemas.openxmlformats.org/wordprocessingml/2006/main" xmlns:w14="http://schemas.microsoft.com/office/word/2010/wordml" xmlns:w15="http://schemas.microsoft.com/office/word/2012/wordml" xmlns:w16cex="http://schemas.microsoft.com/office/word/2018/wordml/cex" xmlns:w16cid="http://schemas.microsoft.com/office/word/2016/wordml/cid" xmlns:w16="http://schemas.microsoft.com/office/word/2018/wordml" xmlns:w16sdtdh="http://schemas.microsoft.com/office/word/2020/wordml/sdtdatahash" xmlns:w16se="http://schemas.microsoft.com/office/word/2015/wordml/symex" xmlns:wpg="http://schemas.microsoft.com/office/word/2010/wordprocessingGroup" xmlns:wpi="http://schemas.microsoft.com/office/word/2010/wordprocessingInk" xmlns:wne="http://schemas.microsoft.com/office/word/2006/wordml" xmlns:wps="http://schemas.microsoft.com/office/word/2010/wordprocessingShape" mc:Ignorable="w14 w15 w16se w16cid w16 w16cex w16sdtdh wp14">
   <w:sdt>
     <w:sdtPr>
-      <w:id w:val="961768742"/>
+      <w:id w:val="-2035958368"/>
       <w:docPartObj>
         <w:docPartGallery w:val="Page Numbers (Bottom of Page)"/>
         <w:docPartUnique/>
       </w:docPartObj>
     </w:sdtPr>
-    <w:sdtEndPr/>
     <w:sdtContent>
       <w:sdt>
         <w:sdtPr>
-          <w:id w:val="1966768531"/>
+          <w:id w:val="315071133"/>
           <w:docPartObj>
             <w:docPartGallery w:val="Page Numbers (Top of Page)"/>
             <w:docPartUnique/>
           </w:docPartObj>
         </w:sdtPr>
-        <w:sdtEndPr/>
         <w:sdtContent>
           <w:p>
             <w:pPr>
@@ -5599,6 +5760,152 @@
 </w:ftr>
 </file>
 
+<file path=word/footer3.xml><?xml version="1.0" encoding="utf-8"?>
+<w:ftr xmlns:wpc="http://schemas.microsoft.com/office/word/2010/wordprocessingCanvas" xmlns:cx="http://schemas.microsoft.com/office/drawing/2014/chartex" xmlns:cx1="http://schemas.microsoft.com/office/drawing/2015/9/8/chartex" xmlns:cx2="http://schemas.microsoft.com/office/drawing/2015/10/21/chartex" xmlns:cx3="http://schemas.microsoft.com/office/drawing/2016/5/9/chartex" xmlns:cx4="http://schemas.microsoft.com/office/drawing/2016/5/10/chartex" xmlns:cx5="http://schemas.microsoft.com/office/drawing/2016/5/11/chartex" xmlns:cx6="http://schemas.microsoft.com/office/drawing/2016/5/12/chartex" xmlns:cx7="http://schemas.microsoft.com/office/drawing/2016/5/13/chartex" xmlns:cx8="http://schemas.microsoft.com/office/drawing/2016/5/14/chartex" xmlns:mc="http://schemas.openxmlformats.org/markup-compatibility/2006" xmlns:aink="http://schemas.microsoft.com/office/drawing/2016/ink" xmlns:am3d="http://schemas.microsoft.com/office/drawing/2017/model3d" xmlns:o="urn:schemas-microsoft-com:office:office" xmlns:r="http://schemas.openxmlformats.org/officeDocument/2006/relationships" xmlns:m="http://schemas.openxmlformats.org/officeDocument/2006/math" xmlns:v="urn:schemas-microsoft-com:vml" xmlns:wp14="http://schemas.microsoft.com/office/word/2010/wordprocessingDrawing" xmlns:wp="http://schemas.openxmlformats.org/drawingml/2006/wordprocessingDrawing" xmlns:w10="urn:schemas-microsoft-com:office:word" xmlns:w="http://schemas.openxmlformats.org/wordprocessingml/2006/main" xmlns:w14="http://schemas.microsoft.com/office/word/2010/wordml" xmlns:w15="http://schemas.microsoft.com/office/word/2012/wordml" xmlns:w16cex="http://schemas.microsoft.com/office/word/2018/wordml/cex" xmlns:w16cid="http://schemas.microsoft.com/office/word/2016/wordml/cid" xmlns:w16="http://schemas.microsoft.com/office/word/2018/wordml" xmlns:w16sdtdh="http://schemas.microsoft.com/office/word/2020/wordml/sdtdatahash" xmlns:w16se="http://schemas.microsoft.com/office/word/2015/wordml/symex" xmlns:wpg="http://schemas.microsoft.com/office/word/2010/wordprocessingGroup" xmlns:wpi="http://schemas.microsoft.com/office/word/2010/wordprocessingInk" xmlns:wne="http://schemas.microsoft.com/office/word/2006/wordml" xmlns:wps="http://schemas.microsoft.com/office/word/2010/wordprocessingShape" mc:Ignorable="w14 w15 w16se w16cid w16 w16cex w16sdtdh wp14">
+  <w:sdt>
+    <w:sdtPr>
+      <w:id w:val="961768742"/>
+      <w:docPartObj>
+        <w:docPartGallery w:val="Page Numbers (Bottom of Page)"/>
+        <w:docPartUnique/>
+      </w:docPartObj>
+    </w:sdtPr>
+    <w:sdtEndPr/>
+    <w:sdtContent>
+      <w:sdt>
+        <w:sdtPr>
+          <w:id w:val="1966768531"/>
+          <w:docPartObj>
+            <w:docPartGallery w:val="Page Numbers (Top of Page)"/>
+            <w:docPartUnique/>
+          </w:docPartObj>
+        </w:sdtPr>
+        <w:sdtEndPr/>
+        <w:sdtContent>
+          <w:p>
+            <w:pPr>
+              <w:pStyle w:val="Piedepgina"/>
+              <w:jc w:val="right"/>
+            </w:pPr>
+            <w:r>
+              <w:t xml:space="preserve">Página </w:t>
+            </w:r>
+            <w:r>
+              <w:rPr>
+                <w:b/>
+                <w:bCs/>
+                <w:szCs w:val="24"/>
+              </w:rPr>
+              <w:fldChar w:fldCharType="begin"/>
+            </w:r>
+            <w:r>
+              <w:rPr>
+                <w:b/>
+                <w:bCs/>
+              </w:rPr>
+              <w:instrText>PAGE</w:instrText>
+            </w:r>
+            <w:r>
+              <w:rPr>
+                <w:b/>
+                <w:bCs/>
+                <w:szCs w:val="24"/>
+              </w:rPr>
+              <w:fldChar w:fldCharType="separate"/>
+            </w:r>
+            <w:r>
+              <w:rPr>
+                <w:b/>
+                <w:bCs/>
+              </w:rPr>
+              <w:t>2</w:t>
+            </w:r>
+            <w:r>
+              <w:rPr>
+                <w:b/>
+                <w:bCs/>
+                <w:szCs w:val="24"/>
+              </w:rPr>
+              <w:fldChar w:fldCharType="end"/>
+            </w:r>
+            <w:r>
+              <w:t xml:space="preserve"> de </w:t>
+            </w:r>
+            <w:r>
+              <w:rPr>
+                <w:b/>
+                <w:bCs/>
+                <w:szCs w:val="24"/>
+              </w:rPr>
+              <w:fldChar w:fldCharType="begin"/>
+            </w:r>
+            <w:r>
+              <w:rPr>
+                <w:b/>
+                <w:bCs/>
+              </w:rPr>
+              <w:instrText>NUMPAGES</w:instrText>
+            </w:r>
+            <w:r>
+              <w:rPr>
+                <w:b/>
+                <w:bCs/>
+                <w:szCs w:val="24"/>
+              </w:rPr>
+              <w:fldChar w:fldCharType="separate"/>
+            </w:r>
+            <w:r>
+              <w:rPr>
+                <w:b/>
+                <w:bCs/>
+              </w:rPr>
+              <w:t>2</w:t>
+            </w:r>
+            <w:r>
+              <w:rPr>
+                <w:b/>
+                <w:bCs/>
+                <w:szCs w:val="24"/>
+              </w:rPr>
+              <w:fldChar w:fldCharType="end"/>
+            </w:r>
+          </w:p>
+        </w:sdtContent>
+      </w:sdt>
+    </w:sdtContent>
+  </w:sdt>
+  <w:p>
+    <w:pPr>
+      <w:pStyle w:val="Piedepgina"/>
+    </w:pPr>
+  </w:p>
+</w:ftr>
+</file>
+
+<file path=word/footer4.xml><?xml version="1.0" encoding="utf-8"?>
+<w:ftr xmlns:wpc="http://schemas.microsoft.com/office/word/2010/wordprocessingCanvas" xmlns:cx="http://schemas.microsoft.com/office/drawing/2014/chartex" xmlns:cx1="http://schemas.microsoft.com/office/drawing/2015/9/8/chartex" xmlns:cx2="http://schemas.microsoft.com/office/drawing/2015/10/21/chartex" xmlns:cx3="http://schemas.microsoft.com/office/drawing/2016/5/9/chartex" xmlns:cx4="http://schemas.microsoft.com/office/drawing/2016/5/10/chartex" xmlns:cx5="http://schemas.microsoft.com/office/drawing/2016/5/11/chartex" xmlns:cx6="http://schemas.microsoft.com/office/drawing/2016/5/12/chartex" xmlns:cx7="http://schemas.microsoft.com/office/drawing/2016/5/13/chartex" xmlns:cx8="http://schemas.microsoft.com/office/drawing/2016/5/14/chartex" xmlns:mc="http://schemas.openxmlformats.org/markup-compatibility/2006" xmlns:aink="http://schemas.microsoft.com/office/drawing/2016/ink" xmlns:am3d="http://schemas.microsoft.com/office/drawing/2017/model3d" xmlns:o="urn:schemas-microsoft-com:office:office" xmlns:r="http://schemas.openxmlformats.org/officeDocument/2006/relationships" xmlns:m="http://schemas.openxmlformats.org/officeDocument/2006/math" xmlns:v="urn:schemas-microsoft-com:vml" xmlns:wp14="http://schemas.microsoft.com/office/word/2010/wordprocessingDrawing" xmlns:wp="http://schemas.openxmlformats.org/drawingml/2006/wordprocessingDrawing" xmlns:w10="urn:schemas-microsoft-com:office:word" xmlns:w="http://schemas.openxmlformats.org/wordprocessingml/2006/main" xmlns:w14="http://schemas.microsoft.com/office/word/2010/wordml" xmlns:w15="http://schemas.microsoft.com/office/word/2012/wordml" xmlns:w16cex="http://schemas.microsoft.com/office/word/2018/wordml/cex" xmlns:w16cid="http://schemas.microsoft.com/office/word/2016/wordml/cid" xmlns:w16="http://schemas.microsoft.com/office/word/2018/wordml" xmlns:w16sdtdh="http://schemas.microsoft.com/office/word/2020/wordml/sdtdatahash" xmlns:w16se="http://schemas.microsoft.com/office/word/2015/wordml/symex" xmlns:wpg="http://schemas.microsoft.com/office/word/2010/wordprocessingGroup" xmlns:wpi="http://schemas.microsoft.com/office/word/2010/wordprocessingInk" xmlns:wne="http://schemas.microsoft.com/office/word/2006/wordml" xmlns:wps="http://schemas.microsoft.com/office/word/2010/wordprocessingShape" mc:Ignorable="w14 w15 w16se w16cid w16 w16cex w16sdtdh wp14">
+  <w:p>
+    <w:pPr>
+      <w:pStyle w:val="Piedepgina"/>
+      <w:jc w:val="right"/>
+    </w:pPr>
+  </w:p>
+  <w:p>
+    <w:pPr>
+      <w:pStyle w:val="Piedepgina"/>
+      <w:tabs>
+        <w:tab w:val="clear" w:pos="4252"/>
+        <w:tab w:val="clear" w:pos="8504"/>
+        <w:tab w:val="left" w:pos="5500"/>
+      </w:tabs>
+    </w:pPr>
+    <w:r>
+      <w:tab/>
+    </w:r>
+  </w:p>
+</w:ftr>
+</file>
+
 <file path=word/footnotes.xml><?xml version="1.0" encoding="utf-8"?>
 <w:footnotes xmlns:wpc="http://schemas.microsoft.com/office/word/2010/wordprocessingCanvas" xmlns:cx="http://schemas.microsoft.com/office/drawing/2014/chartex" xmlns:cx1="http://schemas.microsoft.com/office/drawing/2015/9/8/chartex" xmlns:cx2="http://schemas.microsoft.com/office/drawing/2015/10/21/chartex" xmlns:cx3="http://schemas.microsoft.com/office/drawing/2016/5/9/chartex" xmlns:cx4="http://schemas.microsoft.com/office/drawing/2016/5/10/chartex" xmlns:cx5="http://schemas.microsoft.com/office/drawing/2016/5/11/chartex" xmlns:cx6="http://schemas.microsoft.com/office/drawing/2016/5/12/chartex" xmlns:cx7="http://schemas.microsoft.com/office/drawing/2016/5/13/chartex" xmlns:cx8="http://schemas.microsoft.com/office/drawing/2016/5/14/chartex" xmlns:mc="http://schemas.openxmlformats.org/markup-compatibility/2006" xmlns:aink="http://schemas.microsoft.com/office/drawing/2016/ink" xmlns:am3d="http://schemas.microsoft.com/office/drawing/2017/model3d" xmlns:o="urn:schemas-microsoft-com:office:office" xmlns:r="http://schemas.openxmlformats.org/officeDocument/2006/relationships" xmlns:m="http://schemas.openxmlformats.org/officeDocument/2006/math" xmlns:v="urn:schemas-microsoft-com:vml" xmlns:wp14="http://schemas.microsoft.com/office/word/2010/wordprocessingDrawing" xmlns:wp="http://schemas.openxmlformats.org/drawingml/2006/wordprocessingDrawing" xmlns:w10="urn:schemas-microsoft-com:office:word" xmlns:w="http://schemas.openxmlformats.org/wordprocessingml/2006/main" xmlns:w14="http://schemas.microsoft.com/office/word/2010/wordml" xmlns:w15="http://schemas.microsoft.com/office/word/2012/wordml" xmlns:w16cex="http://schemas.microsoft.com/office/word/2018/wordml/cex" xmlns:w16cid="http://schemas.microsoft.com/office/word/2016/wordml/cid" xmlns:w16="http://schemas.microsoft.com/office/word/2018/wordml" xmlns:w16sdtdh="http://schemas.microsoft.com/office/word/2020/wordml/sdtdatahash" xmlns:w16se="http://schemas.microsoft.com/office/word/2015/wordml/symex" xmlns:wpg="http://schemas.microsoft.com/office/word/2010/wordprocessingGroup" xmlns:wpi="http://schemas.microsoft.com/office/word/2010/wordprocessingInk" xmlns:wne="http://schemas.microsoft.com/office/word/2006/wordml" xmlns:wps="http://schemas.microsoft.com/office/word/2010/wordprocessingShape" mc:Ignorable="w14 w15 w16se w16cid w16 w16cex w16sdtdh wp14">
   <w:footnote w:type="separator" w:id="-1">
@@ -5625,6 +5932,69 @@
 </file>
 
 <file path=word/header1.xml><?xml version="1.0" encoding="utf-8"?>
+<w:hdr xmlns:wpc="http://schemas.microsoft.com/office/word/2010/wordprocessingCanvas" xmlns:cx="http://schemas.microsoft.com/office/drawing/2014/chartex" xmlns:cx1="http://schemas.microsoft.com/office/drawing/2015/9/8/chartex" xmlns:cx2="http://schemas.microsoft.com/office/drawing/2015/10/21/chartex" xmlns:cx3="http://schemas.microsoft.com/office/drawing/2016/5/9/chartex" xmlns:cx4="http://schemas.microsoft.com/office/drawing/2016/5/10/chartex" xmlns:cx5="http://schemas.microsoft.com/office/drawing/2016/5/11/chartex" xmlns:cx6="http://schemas.microsoft.com/office/drawing/2016/5/12/chartex" xmlns:cx7="http://schemas.microsoft.com/office/drawing/2016/5/13/chartex" xmlns:cx8="http://schemas.microsoft.com/office/drawing/2016/5/14/chartex" xmlns:mc="http://schemas.openxmlformats.org/markup-compatibility/2006" xmlns:aink="http://schemas.microsoft.com/office/drawing/2016/ink" xmlns:am3d="http://schemas.microsoft.com/office/drawing/2017/model3d" xmlns:o="urn:schemas-microsoft-com:office:office" xmlns:r="http://schemas.openxmlformats.org/officeDocument/2006/relationships" xmlns:m="http://schemas.openxmlformats.org/officeDocument/2006/math" xmlns:v="urn:schemas-microsoft-com:vml" xmlns:wp14="http://schemas.microsoft.com/office/word/2010/wordprocessingDrawing" xmlns:wp="http://schemas.openxmlformats.org/drawingml/2006/wordprocessingDrawing" xmlns:w10="urn:schemas-microsoft-com:office:word" xmlns:w="http://schemas.openxmlformats.org/wordprocessingml/2006/main" xmlns:w14="http://schemas.microsoft.com/office/word/2010/wordml" xmlns:w15="http://schemas.microsoft.com/office/word/2012/wordml" xmlns:w16cex="http://schemas.microsoft.com/office/word/2018/wordml/cex" xmlns:w16cid="http://schemas.microsoft.com/office/word/2016/wordml/cid" xmlns:w16="http://schemas.microsoft.com/office/word/2018/wordml" xmlns:w16sdtdh="http://schemas.microsoft.com/office/word/2020/wordml/sdtdatahash" xmlns:w16se="http://schemas.microsoft.com/office/word/2015/wordml/symex" xmlns:wpg="http://schemas.microsoft.com/office/word/2010/wordprocessingGroup" xmlns:wpi="http://schemas.microsoft.com/office/word/2010/wordprocessingInk" xmlns:wne="http://schemas.microsoft.com/office/word/2006/wordml" xmlns:wps="http://schemas.microsoft.com/office/word/2010/wordprocessingShape" mc:Ignorable="w14 w15 w16se w16cid w16 w16cex w16sdtdh wp14">
+  <w:p>
+    <w:pPr>
+      <w:pStyle w:val="Encabezado"/>
+      <w:jc w:val="center"/>
+    </w:pPr>
+  </w:p>
+  <w:p>
+    <w:pPr>
+      <w:pStyle w:val="Encabezado"/>
+      <w:jc w:val="center"/>
+    </w:pPr>
+    <w:r>
+      <w:rPr>
+        <w:noProof/>
+      </w:rPr>
+      <w:drawing>
+        <wp:inline distT="0" distB="0" distL="0" distR="0" wp14:anchorId="685C5668" wp14:editId="396BC646">
+          <wp:extent cx="3239770" cy="554355"/>
+          <wp:effectExtent l="0" t="0" r="0" b="0"/>
+          <wp:docPr id="11" name="Imagen 11"/>
+          <wp:cNvGraphicFramePr>
+            <a:graphicFrameLocks xmlns:a="http://schemas.openxmlformats.org/drawingml/2006/main" noChangeAspect="1"/>
+          </wp:cNvGraphicFramePr>
+          <a:graphic xmlns:a="http://schemas.openxmlformats.org/drawingml/2006/main">
+            <a:graphicData uri="http://schemas.openxmlformats.org/drawingml/2006/picture">
+              <pic:pic xmlns:pic="http://schemas.openxmlformats.org/drawingml/2006/picture">
+                <pic:nvPicPr>
+                  <pic:cNvPr id="1" name="Imagen 1"/>
+                  <pic:cNvPicPr/>
+                </pic:nvPicPr>
+                <pic:blipFill>
+                  <a:blip r:embed="rId1">
+                    <a:extLst>
+                      <a:ext uri="{28A0092B-C50C-407E-A947-70E740481C1C}">
+                        <a14:useLocalDpi xmlns:a14="http://schemas.microsoft.com/office/drawing/2010/main" val="0"/>
+                      </a:ext>
+                    </a:extLst>
+                  </a:blip>
+                  <a:stretch>
+                    <a:fillRect/>
+                  </a:stretch>
+                </pic:blipFill>
+                <pic:spPr>
+                  <a:xfrm>
+                    <a:off x="0" y="0"/>
+                    <a:ext cx="3239770" cy="554355"/>
+                  </a:xfrm>
+                  <a:prstGeom prst="rect">
+                    <a:avLst/>
+                  </a:prstGeom>
+                </pic:spPr>
+              </pic:pic>
+            </a:graphicData>
+          </a:graphic>
+        </wp:inline>
+      </w:drawing>
+    </w:r>
+  </w:p>
+</w:hdr>
+</file>
+
+<file path=word/header2.xml><?xml version="1.0" encoding="utf-8"?>
 <w:hdr xmlns:wpc="http://schemas.microsoft.com/office/word/2010/wordprocessingCanvas" xmlns:cx="http://schemas.microsoft.com/office/drawing/2014/chartex" xmlns:cx1="http://schemas.microsoft.com/office/drawing/2015/9/8/chartex" xmlns:cx2="http://schemas.microsoft.com/office/drawing/2015/10/21/chartex" xmlns:cx3="http://schemas.microsoft.com/office/drawing/2016/5/9/chartex" xmlns:cx4="http://schemas.microsoft.com/office/drawing/2016/5/10/chartex" xmlns:cx5="http://schemas.microsoft.com/office/drawing/2016/5/11/chartex" xmlns:cx6="http://schemas.microsoft.com/office/drawing/2016/5/12/chartex" xmlns:cx7="http://schemas.microsoft.com/office/drawing/2016/5/13/chartex" xmlns:cx8="http://schemas.microsoft.com/office/drawing/2016/5/14/chartex" xmlns:mc="http://schemas.openxmlformats.org/markup-compatibility/2006" xmlns:aink="http://schemas.microsoft.com/office/drawing/2016/ink" xmlns:am3d="http://schemas.microsoft.com/office/drawing/2017/model3d" xmlns:o="urn:schemas-microsoft-com:office:office" xmlns:r="http://schemas.openxmlformats.org/officeDocument/2006/relationships" xmlns:m="http://schemas.openxmlformats.org/officeDocument/2006/math" xmlns:v="urn:schemas-microsoft-com:vml" xmlns:wp14="http://schemas.microsoft.com/office/word/2010/wordprocessingDrawing" xmlns:wp="http://schemas.openxmlformats.org/drawingml/2006/wordprocessingDrawing" xmlns:w10="urn:schemas-microsoft-com:office:word" xmlns:w="http://schemas.openxmlformats.org/wordprocessingml/2006/main" xmlns:w14="http://schemas.microsoft.com/office/word/2010/wordml" xmlns:w15="http://schemas.microsoft.com/office/word/2012/wordml" xmlns:w16cex="http://schemas.microsoft.com/office/word/2018/wordml/cex" xmlns:w16cid="http://schemas.microsoft.com/office/word/2016/wordml/cid" xmlns:w16="http://schemas.microsoft.com/office/word/2018/wordml" xmlns:w16sdtdh="http://schemas.microsoft.com/office/word/2020/wordml/sdtdatahash" xmlns:w16se="http://schemas.microsoft.com/office/word/2015/wordml/symex" xmlns:wpg="http://schemas.microsoft.com/office/word/2010/wordprocessingGroup" xmlns:wpi="http://schemas.microsoft.com/office/word/2010/wordprocessingInk" xmlns:wne="http://schemas.microsoft.com/office/word/2006/wordml" xmlns:wps="http://schemas.microsoft.com/office/word/2010/wordprocessingShape" mc:Ignorable="w14 w15 w16se w16cid w16 w16cex w16sdtdh wp14">
   <w:p>
     <w:pPr>

</xml_diff>

<commit_message>
Fitxers generats en 2022-05-21 11:02:35
</commit_message>
<xml_diff>
--- a/2 Projecte M12.docx
+++ b/2 Projecte M12.docx
@@ -2128,7 +2128,7 @@
                 <w:color w:val="224444"/>
                 <w:szCs w:val="24"/>
               </w:rPr>
-              <w:t>3</w:t>
+              <w:t>4</w:t>
             </w:r>
             <w:r>
               <w:rPr>
@@ -2266,7 +2266,7 @@
                 <w:color w:val="224444"/>
                 <w:szCs w:val="24"/>
               </w:rPr>
-              <w:t>3</w:t>
+              <w:t>4</w:t>
             </w:r>
             <w:r>
               <w:rPr>
@@ -2665,7 +2665,7 @@
                 <w:sz w:val="28"/>
                 <w:szCs w:val="28"/>
               </w:rPr>
-              <w:t>4</w:t>
+              <w:t>5</w:t>
             </w:r>
             <w:r>
               <w:rPr>
@@ -2789,7 +2789,7 @@
                 <w:sz w:val="28"/>
                 <w:szCs w:val="28"/>
               </w:rPr>
-              <w:t>4</w:t>
+              <w:t>5</w:t>
             </w:r>
             <w:r>
               <w:rPr>
@@ -2913,7 +2913,7 @@
                 <w:sz w:val="28"/>
                 <w:szCs w:val="28"/>
               </w:rPr>
-              <w:t>6</w:t>
+              <w:t>9</w:t>
             </w:r>
             <w:r>
               <w:rPr>
@@ -3037,7 +3037,7 @@
                 <w:sz w:val="28"/>
                 <w:szCs w:val="28"/>
               </w:rPr>
-              <w:t>6</w:t>
+              <w:t>9</w:t>
             </w:r>
             <w:r>
               <w:rPr>
@@ -3161,7 +3161,7 @@
                 <w:sz w:val="28"/>
                 <w:szCs w:val="28"/>
               </w:rPr>
-              <w:t>6</w:t>
+              <w:t>9</w:t>
             </w:r>
             <w:r>
               <w:rPr>
@@ -3285,7 +3285,7 @@
                 <w:sz w:val="28"/>
                 <w:szCs w:val="28"/>
               </w:rPr>
-              <w:t>6</w:t>
+              <w:t>9</w:t>
             </w:r>
             <w:r>
               <w:rPr>
@@ -3409,7 +3409,7 @@
                 <w:sz w:val="28"/>
                 <w:szCs w:val="28"/>
               </w:rPr>
-              <w:t>6</w:t>
+              <w:t>9</w:t>
             </w:r>
             <w:r>
               <w:rPr>

</xml_diff>

<commit_message>
Fitxers generats en 2022-05-21 11:07:38
</commit_message>
<xml_diff>
--- a/2 Projecte M12.docx
+++ b/2 Projecte M12.docx
@@ -2128,7 +2128,7 @@
                 <w:color w:val="224444"/>
                 <w:szCs w:val="24"/>
               </w:rPr>
-              <w:t>4</w:t>
+              <w:t>3</w:t>
             </w:r>
             <w:r>
               <w:rPr>
@@ -2266,7 +2266,7 @@
                 <w:color w:val="224444"/>
                 <w:szCs w:val="24"/>
               </w:rPr>
-              <w:t>4</w:t>
+              <w:t>3</w:t>
             </w:r>
             <w:r>
               <w:rPr>
@@ -2665,7 +2665,7 @@
                 <w:sz w:val="28"/>
                 <w:szCs w:val="28"/>
               </w:rPr>
-              <w:t>5</w:t>
+              <w:t>4</w:t>
             </w:r>
             <w:r>
               <w:rPr>
@@ -2789,7 +2789,7 @@
                 <w:sz w:val="28"/>
                 <w:szCs w:val="28"/>
               </w:rPr>
-              <w:t>5</w:t>
+              <w:t>4</w:t>
             </w:r>
             <w:r>
               <w:rPr>
@@ -2913,7 +2913,7 @@
                 <w:sz w:val="28"/>
                 <w:szCs w:val="28"/>
               </w:rPr>
-              <w:t>9</w:t>
+              <w:t>8</w:t>
             </w:r>
             <w:r>
               <w:rPr>
@@ -3037,7 +3037,7 @@
                 <w:sz w:val="28"/>
                 <w:szCs w:val="28"/>
               </w:rPr>
-              <w:t>9</w:t>
+              <w:t>8</w:t>
             </w:r>
             <w:r>
               <w:rPr>
@@ -3161,7 +3161,7 @@
                 <w:sz w:val="28"/>
                 <w:szCs w:val="28"/>
               </w:rPr>
-              <w:t>9</w:t>
+              <w:t>8</w:t>
             </w:r>
             <w:r>
               <w:rPr>
@@ -3285,7 +3285,7 @@
                 <w:sz w:val="28"/>
                 <w:szCs w:val="28"/>
               </w:rPr>
-              <w:t>9</w:t>
+              <w:t>8</w:t>
             </w:r>
             <w:r>
               <w:rPr>
@@ -3409,7 +3409,7 @@
                 <w:sz w:val="28"/>
                 <w:szCs w:val="28"/>
               </w:rPr>
-              <w:t>9</w:t>
+              <w:t>8</w:t>
             </w:r>
             <w:r>
               <w:rPr>
@@ -3711,17 +3711,9 @@
         <w:rPr>
           <w:rStyle w:val="Ttulo2Car"/>
         </w:rPr>
-        <w:t>Front-</w:t>
-      </w:r>
-      <w:proofErr w:type="spellStart"/>
-      <w:r>
-        <w:rPr>
-          <w:rStyle w:val="Ttulo2Car"/>
-        </w:rPr>
-        <w:t>end</w:t>
+        <w:t>Front-end</w:t>
       </w:r>
       <w:bookmarkEnd w:id="5"/>
-      <w:proofErr w:type="spellEnd"/>
       <w:r>
         <w:rPr>
           <w:rFonts w:ascii="Arial" w:hAnsi="Arial" w:cs="Arial"/>
@@ -3810,17 +3802,9 @@
         <w:rPr>
           <w:rStyle w:val="Ttulo2Car"/>
         </w:rPr>
-        <w:t>Back-</w:t>
-      </w:r>
-      <w:proofErr w:type="spellStart"/>
-      <w:r>
-        <w:rPr>
-          <w:rStyle w:val="Ttulo2Car"/>
-        </w:rPr>
-        <w:t>end</w:t>
+        <w:t>Back-end</w:t>
       </w:r>
       <w:bookmarkEnd w:id="6"/>
-      <w:proofErr w:type="spellEnd"/>
       <w:r>
         <w:rPr>
           <w:rFonts w:ascii="Arial" w:hAnsi="Arial" w:cs="Arial"/>
@@ -3937,7 +3921,6 @@
         <w:rPr>
           <w:rStyle w:val="Ttulo2Car"/>
         </w:rPr>
-        <w:lastRenderedPageBreak/>
         <w:t>VCS</w:t>
       </w:r>
       <w:bookmarkEnd w:id="7"/>
@@ -3979,25 +3962,7 @@
           <w:szCs w:val="28"/>
           <w:lang w:val="ca-ES"/>
         </w:rPr>
-        <w:t xml:space="preserve">amb dos </w:t>
-      </w:r>
-      <w:proofErr w:type="spellStart"/>
-      <w:r>
-        <w:rPr>
-          <w:rFonts w:ascii="Arial" w:hAnsi="Arial" w:cs="Arial"/>
-          <w:szCs w:val="28"/>
-          <w:lang w:val="ca-ES"/>
-        </w:rPr>
-        <w:t>repositoris</w:t>
-      </w:r>
-      <w:proofErr w:type="spellEnd"/>
-      <w:r>
-        <w:rPr>
-          <w:rFonts w:ascii="Arial" w:hAnsi="Arial" w:cs="Arial"/>
-          <w:szCs w:val="28"/>
-          <w:lang w:val="ca-ES"/>
-        </w:rPr>
-        <w:t>:</w:t>
+        <w:t>amb dos repositoris:</w:t>
       </w:r>
     </w:p>
     <w:p>
@@ -4077,29 +4042,13 @@
         </w:rPr>
       </w:pPr>
       <w:bookmarkStart w:id="8" w:name="_Toc104020127"/>
-      <w:proofErr w:type="spellStart"/>
       <w:r>
         <w:rPr>
           <w:rStyle w:val="Ttulo2Car"/>
         </w:rPr>
-        <w:t>Solution</w:t>
-      </w:r>
-      <w:proofErr w:type="spellEnd"/>
-      <w:r>
-        <w:rPr>
-          <w:rStyle w:val="Ttulo2Car"/>
-        </w:rPr>
-        <w:t xml:space="preserve"> </w:t>
-      </w:r>
-      <w:proofErr w:type="spellStart"/>
-      <w:r>
-        <w:rPr>
-          <w:rStyle w:val="Ttulo2Car"/>
-        </w:rPr>
-        <w:t>Stack</w:t>
+        <w:t>Solution Stack</w:t>
       </w:r>
       <w:bookmarkEnd w:id="8"/>
-      <w:proofErr w:type="spellEnd"/>
       <w:r>
         <w:rPr>
           <w:rFonts w:ascii="Arial" w:hAnsi="Arial" w:cs="Arial"/>
@@ -4225,15 +4174,14 @@
         </w:rPr>
       </w:pPr>
       <w:bookmarkStart w:id="9" w:name="_Toc104020128"/>
-      <w:proofErr w:type="spellStart"/>
       <w:r>
         <w:rPr>
           <w:rStyle w:val="Ttulo2Car"/>
         </w:rPr>
+        <w:lastRenderedPageBreak/>
         <w:t>Recomanacions</w:t>
       </w:r>
       <w:bookmarkEnd w:id="9"/>
-      <w:proofErr w:type="spellEnd"/>
       <w:r>
         <w:rPr>
           <w:rFonts w:ascii="Arial" w:hAnsi="Arial" w:cs="Arial"/>
@@ -4367,19 +4315,11 @@
         </w:rPr>
       </w:pPr>
       <w:bookmarkStart w:id="10" w:name="_Toc104020129"/>
-      <w:proofErr w:type="spellStart"/>
       <w:r>
         <w:rPr>
           <w:rStyle w:val="Ttulo2Car"/>
         </w:rPr>
-        <w:t>Cleanup</w:t>
-      </w:r>
-      <w:proofErr w:type="spellEnd"/>
-      <w:r>
-        <w:rPr>
-          <w:rStyle w:val="Ttulo2Car"/>
-        </w:rPr>
-        <w:t xml:space="preserve"> Data</w:t>
+        <w:t>Cleanup Data</w:t>
       </w:r>
       <w:bookmarkEnd w:id="10"/>
       <w:r>
@@ -4388,25 +4328,7 @@
           <w:szCs w:val="24"/>
           <w:lang w:val="ca-ES"/>
         </w:rPr>
-        <w:t>, per fer neteja de les dades en cru (</w:t>
-      </w:r>
-      <w:proofErr w:type="spellStart"/>
-      <w:r>
-        <w:rPr>
-          <w:rFonts w:ascii="Arial" w:hAnsi="Arial" w:cs="Arial"/>
-          <w:szCs w:val="24"/>
-          <w:lang w:val="ca-ES"/>
-        </w:rPr>
-        <w:t>dataraw</w:t>
-      </w:r>
-      <w:proofErr w:type="spellEnd"/>
-      <w:r>
-        <w:rPr>
-          <w:rFonts w:ascii="Arial" w:hAnsi="Arial" w:cs="Arial"/>
-          <w:szCs w:val="24"/>
-          <w:lang w:val="ca-ES"/>
-        </w:rPr>
-        <w:t>)</w:t>
+        <w:t>, per fer neteja de les dades en cru (dataraw)</w:t>
       </w:r>
       <w:r>
         <w:rPr>
@@ -4663,7 +4585,6 @@
           <w:u w:val="none"/>
           <w:lang w:val="ca-ES"/>
         </w:rPr>
-        <w:lastRenderedPageBreak/>
         <w:t xml:space="preserve">Dades </w:t>
       </w:r>
       <w:r>
@@ -4998,6 +4919,30 @@
         </w:rPr>
         <w:br w:type="page"/>
       </w:r>
+    </w:p>
+    <w:p>
+      <w:pPr>
+        <w:pStyle w:val="Prrafodelista"/>
+        <w:numPr>
+          <w:ilvl w:val="0"/>
+          <w:numId w:val="2"/>
+        </w:numPr>
+        <w:spacing w:line="360" w:lineRule="auto"/>
+        <w:rPr>
+          <w:rFonts w:ascii="Arial" w:hAnsi="Arial" w:cs="Arial"/>
+          <w:lang w:val="ca-ES"/>
+        </w:rPr>
+        <w:sectPr>
+          <w:headerReference w:type="default" r:id="rId14"/>
+          <w:footerReference w:type="default" r:id="rId15"/>
+          <w:footerReference w:type="first" r:id="rId16"/>
+          <w:pgSz w:w="11906" w:h="16838"/>
+          <w:pgMar w:top="1418" w:right="1418" w:bottom="1701" w:left="1418" w:header="0" w:footer="709" w:gutter="0"/>
+          <w:cols w:space="720"/>
+          <w:formProt w:val="0"/>
+          <w:docGrid w:linePitch="360"/>
+        </w:sectPr>
+      </w:pPr>
     </w:p>
     <w:p>
       <w:pPr>
@@ -5049,7 +4994,7 @@
                     <pic:cNvPicPr/>
                   </pic:nvPicPr>
                   <pic:blipFill>
-                    <a:blip r:embed="rId14">
+                    <a:blip r:embed="rId17">
                       <a:extLst>
                         <a:ext uri="{28A0092B-C50C-407E-A947-70E740481C1C}">
                           <a14:useLocalDpi xmlns:a14="http://schemas.microsoft.com/office/drawing/2010/main" val="0"/>
@@ -5095,7 +5040,6 @@
           <w:lang w:val="ca-ES"/>
         </w:rPr>
       </w:pPr>
-      <w:proofErr w:type="spellStart"/>
       <w:r>
         <w:rPr>
           <w:rFonts w:ascii="Arial" w:hAnsi="Arial" w:cs="Arial"/>
@@ -5104,7 +5048,6 @@
         <w:lastRenderedPageBreak/>
         <w:t>WireFrame</w:t>
       </w:r>
-      <w:proofErr w:type="spellEnd"/>
       <w:r>
         <w:rPr>
           <w:rFonts w:ascii="Arial" w:hAnsi="Arial" w:cs="Arial"/>
@@ -5141,7 +5084,7 @@
                     <pic:cNvPicPr/>
                   </pic:nvPicPr>
                   <pic:blipFill>
-                    <a:blip r:embed="rId15" cstate="print">
+                    <a:blip r:embed="rId18" cstate="print">
                       <a:extLst>
                         <a:ext uri="{28A0092B-C50C-407E-A947-70E740481C1C}">
                           <a14:useLocalDpi xmlns:a14="http://schemas.microsoft.com/office/drawing/2010/main" val="0"/>
@@ -5239,7 +5182,7 @@
                     <pic:cNvPicPr/>
                   </pic:nvPicPr>
                   <pic:blipFill>
-                    <a:blip r:embed="rId16">
+                    <a:blip r:embed="rId19">
                       <a:extLst>
                         <a:ext uri="{28A0092B-C50C-407E-A947-70E740481C1C}">
                           <a14:useLocalDpi xmlns:a14="http://schemas.microsoft.com/office/drawing/2010/main" val="0"/>
@@ -5273,9 +5216,9 @@
           <w:lang w:val="ca-ES"/>
         </w:rPr>
         <w:sectPr>
-          <w:headerReference w:type="default" r:id="rId17"/>
-          <w:footerReference w:type="default" r:id="rId18"/>
-          <w:footerReference w:type="first" r:id="rId19"/>
+          <w:headerReference w:type="default" r:id="rId20"/>
+          <w:footerReference w:type="default" r:id="rId21"/>
+          <w:footerReference w:type="first" r:id="rId22"/>
           <w:pgSz w:w="16838" w:h="11906" w:orient="landscape"/>
           <w:pgMar w:top="1418" w:right="1418" w:bottom="1418" w:left="1701" w:header="0" w:footer="709" w:gutter="0"/>
           <w:cols w:space="720"/>
@@ -5286,14 +5229,6 @@
     </w:p>
     <w:p>
       <w:pPr>
-        <w:spacing w:after="0" w:line="240" w:lineRule="auto"/>
-        <w:rPr>
-          <w:lang w:val="ca-ES"/>
-        </w:rPr>
-      </w:pPr>
-    </w:p>
-    <w:p>
-      <w:pPr>
         <w:pStyle w:val="Prrafodelista"/>
         <w:numPr>
           <w:ilvl w:val="0"/>
@@ -5309,6 +5244,7 @@
           <w:rFonts w:ascii="Arial" w:hAnsi="Arial" w:cs="Arial"/>
           <w:lang w:val="ca-ES"/>
         </w:rPr>
+        <w:lastRenderedPageBreak/>
         <w:t>Equip. Tres persones; Erik, Jaime i Marcello.</w:t>
       </w:r>
     </w:p>
@@ -5578,11 +5514,11 @@
       </w:pPr>
     </w:p>
     <w:sectPr>
-      <w:headerReference w:type="default" r:id="rId20"/>
-      <w:footerReference w:type="default" r:id="rId21"/>
-      <w:footerReference w:type="first" r:id="rId22"/>
+      <w:headerReference w:type="default" r:id="rId23"/>
+      <w:footerReference w:type="default" r:id="rId24"/>
+      <w:footerReference w:type="first" r:id="rId25"/>
       <w:pgSz w:w="11906" w:h="16838"/>
-      <w:pgMar w:top="1701" w:right="1418" w:bottom="1418" w:left="1418" w:header="0" w:footer="709" w:gutter="0"/>
+      <w:pgMar w:top="1418" w:right="1418" w:bottom="1701" w:left="1418" w:header="0" w:footer="709" w:gutter="0"/>
       <w:cols w:space="720"/>
       <w:formProt w:val="0"/>
       <w:docGrid w:linePitch="360"/>
@@ -5620,7 +5556,7 @@
 <w:ftr xmlns:wpc="http://schemas.microsoft.com/office/word/2010/wordprocessingCanvas" xmlns:cx="http://schemas.microsoft.com/office/drawing/2014/chartex" xmlns:cx1="http://schemas.microsoft.com/office/drawing/2015/9/8/chartex" xmlns:cx2="http://schemas.microsoft.com/office/drawing/2015/10/21/chartex" xmlns:cx3="http://schemas.microsoft.com/office/drawing/2016/5/9/chartex" xmlns:cx4="http://schemas.microsoft.com/office/drawing/2016/5/10/chartex" xmlns:cx5="http://schemas.microsoft.com/office/drawing/2016/5/11/chartex" xmlns:cx6="http://schemas.microsoft.com/office/drawing/2016/5/12/chartex" xmlns:cx7="http://schemas.microsoft.com/office/drawing/2016/5/13/chartex" xmlns:cx8="http://schemas.microsoft.com/office/drawing/2016/5/14/chartex" xmlns:mc="http://schemas.openxmlformats.org/markup-compatibility/2006" xmlns:aink="http://schemas.microsoft.com/office/drawing/2016/ink" xmlns:am3d="http://schemas.microsoft.com/office/drawing/2017/model3d" xmlns:o="urn:schemas-microsoft-com:office:office" xmlns:r="http://schemas.openxmlformats.org/officeDocument/2006/relationships" xmlns:m="http://schemas.openxmlformats.org/officeDocument/2006/math" xmlns:v="urn:schemas-microsoft-com:vml" xmlns:wp14="http://schemas.microsoft.com/office/word/2010/wordprocessingDrawing" xmlns:wp="http://schemas.openxmlformats.org/drawingml/2006/wordprocessingDrawing" xmlns:w10="urn:schemas-microsoft-com:office:word" xmlns:w="http://schemas.openxmlformats.org/wordprocessingml/2006/main" xmlns:w14="http://schemas.microsoft.com/office/word/2010/wordml" xmlns:w15="http://schemas.microsoft.com/office/word/2012/wordml" xmlns:w16cex="http://schemas.microsoft.com/office/word/2018/wordml/cex" xmlns:w16cid="http://schemas.microsoft.com/office/word/2016/wordml/cid" xmlns:w16="http://schemas.microsoft.com/office/word/2018/wordml" xmlns:w16sdtdh="http://schemas.microsoft.com/office/word/2020/wordml/sdtdatahash" xmlns:w16se="http://schemas.microsoft.com/office/word/2015/wordml/symex" xmlns:wpg="http://schemas.microsoft.com/office/word/2010/wordprocessingGroup" xmlns:wpi="http://schemas.microsoft.com/office/word/2010/wordprocessingInk" xmlns:wne="http://schemas.microsoft.com/office/word/2006/wordml" xmlns:wps="http://schemas.microsoft.com/office/word/2010/wordprocessingShape" mc:Ignorable="w14 w15 w16se w16cid w16 w16cex w16sdtdh wp14">
   <w:sdt>
     <w:sdtPr>
-      <w:id w:val="-2035958368"/>
+      <w:id w:val="-1691979521"/>
       <w:docPartObj>
         <w:docPartGallery w:val="Page Numbers (Bottom of Page)"/>
         <w:docPartUnique/>
@@ -5629,7 +5565,7 @@
     <w:sdtContent>
       <w:sdt>
         <w:sdtPr>
-          <w:id w:val="315071133"/>
+          <w:id w:val="1074001687"/>
           <w:docPartObj>
             <w:docPartGallery w:val="Page Numbers (Top of Page)"/>
             <w:docPartUnique/>
@@ -5764,7 +5700,7 @@
 <w:ftr xmlns:wpc="http://schemas.microsoft.com/office/word/2010/wordprocessingCanvas" xmlns:cx="http://schemas.microsoft.com/office/drawing/2014/chartex" xmlns:cx1="http://schemas.microsoft.com/office/drawing/2015/9/8/chartex" xmlns:cx2="http://schemas.microsoft.com/office/drawing/2015/10/21/chartex" xmlns:cx3="http://schemas.microsoft.com/office/drawing/2016/5/9/chartex" xmlns:cx4="http://schemas.microsoft.com/office/drawing/2016/5/10/chartex" xmlns:cx5="http://schemas.microsoft.com/office/drawing/2016/5/11/chartex" xmlns:cx6="http://schemas.microsoft.com/office/drawing/2016/5/12/chartex" xmlns:cx7="http://schemas.microsoft.com/office/drawing/2016/5/13/chartex" xmlns:cx8="http://schemas.microsoft.com/office/drawing/2016/5/14/chartex" xmlns:mc="http://schemas.openxmlformats.org/markup-compatibility/2006" xmlns:aink="http://schemas.microsoft.com/office/drawing/2016/ink" xmlns:am3d="http://schemas.microsoft.com/office/drawing/2017/model3d" xmlns:o="urn:schemas-microsoft-com:office:office" xmlns:r="http://schemas.openxmlformats.org/officeDocument/2006/relationships" xmlns:m="http://schemas.openxmlformats.org/officeDocument/2006/math" xmlns:v="urn:schemas-microsoft-com:vml" xmlns:wp14="http://schemas.microsoft.com/office/word/2010/wordprocessingDrawing" xmlns:wp="http://schemas.openxmlformats.org/drawingml/2006/wordprocessingDrawing" xmlns:w10="urn:schemas-microsoft-com:office:word" xmlns:w="http://schemas.openxmlformats.org/wordprocessingml/2006/main" xmlns:w14="http://schemas.microsoft.com/office/word/2010/wordml" xmlns:w15="http://schemas.microsoft.com/office/word/2012/wordml" xmlns:w16cex="http://schemas.microsoft.com/office/word/2018/wordml/cex" xmlns:w16cid="http://schemas.microsoft.com/office/word/2016/wordml/cid" xmlns:w16="http://schemas.microsoft.com/office/word/2018/wordml" xmlns:w16sdtdh="http://schemas.microsoft.com/office/word/2020/wordml/sdtdatahash" xmlns:w16se="http://schemas.microsoft.com/office/word/2015/wordml/symex" xmlns:wpg="http://schemas.microsoft.com/office/word/2010/wordprocessingGroup" xmlns:wpi="http://schemas.microsoft.com/office/word/2010/wordprocessingInk" xmlns:wne="http://schemas.microsoft.com/office/word/2006/wordml" xmlns:wps="http://schemas.microsoft.com/office/word/2010/wordprocessingShape" mc:Ignorable="w14 w15 w16se w16cid w16 w16cex w16sdtdh wp14">
   <w:sdt>
     <w:sdtPr>
-      <w:id w:val="961768742"/>
+      <w:id w:val="-2035958368"/>
       <w:docPartObj>
         <w:docPartGallery w:val="Page Numbers (Bottom of Page)"/>
         <w:docPartUnique/>
@@ -5774,7 +5710,7 @@
     <w:sdtContent>
       <w:sdt>
         <w:sdtPr>
-          <w:id w:val="1966768531"/>
+          <w:id w:val="315071133"/>
           <w:docPartObj>
             <w:docPartGallery w:val="Page Numbers (Top of Page)"/>
             <w:docPartUnique/>
@@ -5906,6 +5842,152 @@
 </w:ftr>
 </file>
 
+<file path=word/footer5.xml><?xml version="1.0" encoding="utf-8"?>
+<w:ftr xmlns:wpc="http://schemas.microsoft.com/office/word/2010/wordprocessingCanvas" xmlns:cx="http://schemas.microsoft.com/office/drawing/2014/chartex" xmlns:cx1="http://schemas.microsoft.com/office/drawing/2015/9/8/chartex" xmlns:cx2="http://schemas.microsoft.com/office/drawing/2015/10/21/chartex" xmlns:cx3="http://schemas.microsoft.com/office/drawing/2016/5/9/chartex" xmlns:cx4="http://schemas.microsoft.com/office/drawing/2016/5/10/chartex" xmlns:cx5="http://schemas.microsoft.com/office/drawing/2016/5/11/chartex" xmlns:cx6="http://schemas.microsoft.com/office/drawing/2016/5/12/chartex" xmlns:cx7="http://schemas.microsoft.com/office/drawing/2016/5/13/chartex" xmlns:cx8="http://schemas.microsoft.com/office/drawing/2016/5/14/chartex" xmlns:mc="http://schemas.openxmlformats.org/markup-compatibility/2006" xmlns:aink="http://schemas.microsoft.com/office/drawing/2016/ink" xmlns:am3d="http://schemas.microsoft.com/office/drawing/2017/model3d" xmlns:o="urn:schemas-microsoft-com:office:office" xmlns:r="http://schemas.openxmlformats.org/officeDocument/2006/relationships" xmlns:m="http://schemas.openxmlformats.org/officeDocument/2006/math" xmlns:v="urn:schemas-microsoft-com:vml" xmlns:wp14="http://schemas.microsoft.com/office/word/2010/wordprocessingDrawing" xmlns:wp="http://schemas.openxmlformats.org/drawingml/2006/wordprocessingDrawing" xmlns:w10="urn:schemas-microsoft-com:office:word" xmlns:w="http://schemas.openxmlformats.org/wordprocessingml/2006/main" xmlns:w14="http://schemas.microsoft.com/office/word/2010/wordml" xmlns:w15="http://schemas.microsoft.com/office/word/2012/wordml" xmlns:w16cex="http://schemas.microsoft.com/office/word/2018/wordml/cex" xmlns:w16cid="http://schemas.microsoft.com/office/word/2016/wordml/cid" xmlns:w16="http://schemas.microsoft.com/office/word/2018/wordml" xmlns:w16sdtdh="http://schemas.microsoft.com/office/word/2020/wordml/sdtdatahash" xmlns:w16se="http://schemas.microsoft.com/office/word/2015/wordml/symex" xmlns:wpg="http://schemas.microsoft.com/office/word/2010/wordprocessingGroup" xmlns:wpi="http://schemas.microsoft.com/office/word/2010/wordprocessingInk" xmlns:wne="http://schemas.microsoft.com/office/word/2006/wordml" xmlns:wps="http://schemas.microsoft.com/office/word/2010/wordprocessingShape" mc:Ignorable="w14 w15 w16se w16cid w16 w16cex w16sdtdh wp14">
+  <w:sdt>
+    <w:sdtPr>
+      <w:id w:val="961768742"/>
+      <w:docPartObj>
+        <w:docPartGallery w:val="Page Numbers (Bottom of Page)"/>
+        <w:docPartUnique/>
+      </w:docPartObj>
+    </w:sdtPr>
+    <w:sdtEndPr/>
+    <w:sdtContent>
+      <w:sdt>
+        <w:sdtPr>
+          <w:id w:val="1966768531"/>
+          <w:docPartObj>
+            <w:docPartGallery w:val="Page Numbers (Top of Page)"/>
+            <w:docPartUnique/>
+          </w:docPartObj>
+        </w:sdtPr>
+        <w:sdtEndPr/>
+        <w:sdtContent>
+          <w:p>
+            <w:pPr>
+              <w:pStyle w:val="Piedepgina"/>
+              <w:jc w:val="right"/>
+            </w:pPr>
+            <w:r>
+              <w:t xml:space="preserve">Página </w:t>
+            </w:r>
+            <w:r>
+              <w:rPr>
+                <w:b/>
+                <w:bCs/>
+                <w:szCs w:val="24"/>
+              </w:rPr>
+              <w:fldChar w:fldCharType="begin"/>
+            </w:r>
+            <w:r>
+              <w:rPr>
+                <w:b/>
+                <w:bCs/>
+              </w:rPr>
+              <w:instrText>PAGE</w:instrText>
+            </w:r>
+            <w:r>
+              <w:rPr>
+                <w:b/>
+                <w:bCs/>
+                <w:szCs w:val="24"/>
+              </w:rPr>
+              <w:fldChar w:fldCharType="separate"/>
+            </w:r>
+            <w:r>
+              <w:rPr>
+                <w:b/>
+                <w:bCs/>
+              </w:rPr>
+              <w:t>2</w:t>
+            </w:r>
+            <w:r>
+              <w:rPr>
+                <w:b/>
+                <w:bCs/>
+                <w:szCs w:val="24"/>
+              </w:rPr>
+              <w:fldChar w:fldCharType="end"/>
+            </w:r>
+            <w:r>
+              <w:t xml:space="preserve"> de </w:t>
+            </w:r>
+            <w:r>
+              <w:rPr>
+                <w:b/>
+                <w:bCs/>
+                <w:szCs w:val="24"/>
+              </w:rPr>
+              <w:fldChar w:fldCharType="begin"/>
+            </w:r>
+            <w:r>
+              <w:rPr>
+                <w:b/>
+                <w:bCs/>
+              </w:rPr>
+              <w:instrText>NUMPAGES</w:instrText>
+            </w:r>
+            <w:r>
+              <w:rPr>
+                <w:b/>
+                <w:bCs/>
+                <w:szCs w:val="24"/>
+              </w:rPr>
+              <w:fldChar w:fldCharType="separate"/>
+            </w:r>
+            <w:r>
+              <w:rPr>
+                <w:b/>
+                <w:bCs/>
+              </w:rPr>
+              <w:t>2</w:t>
+            </w:r>
+            <w:r>
+              <w:rPr>
+                <w:b/>
+                <w:bCs/>
+                <w:szCs w:val="24"/>
+              </w:rPr>
+              <w:fldChar w:fldCharType="end"/>
+            </w:r>
+          </w:p>
+        </w:sdtContent>
+      </w:sdt>
+    </w:sdtContent>
+  </w:sdt>
+  <w:p>
+    <w:pPr>
+      <w:pStyle w:val="Piedepgina"/>
+    </w:pPr>
+  </w:p>
+</w:ftr>
+</file>
+
+<file path=word/footer6.xml><?xml version="1.0" encoding="utf-8"?>
+<w:ftr xmlns:wpc="http://schemas.microsoft.com/office/word/2010/wordprocessingCanvas" xmlns:cx="http://schemas.microsoft.com/office/drawing/2014/chartex" xmlns:cx1="http://schemas.microsoft.com/office/drawing/2015/9/8/chartex" xmlns:cx2="http://schemas.microsoft.com/office/drawing/2015/10/21/chartex" xmlns:cx3="http://schemas.microsoft.com/office/drawing/2016/5/9/chartex" xmlns:cx4="http://schemas.microsoft.com/office/drawing/2016/5/10/chartex" xmlns:cx5="http://schemas.microsoft.com/office/drawing/2016/5/11/chartex" xmlns:cx6="http://schemas.microsoft.com/office/drawing/2016/5/12/chartex" xmlns:cx7="http://schemas.microsoft.com/office/drawing/2016/5/13/chartex" xmlns:cx8="http://schemas.microsoft.com/office/drawing/2016/5/14/chartex" xmlns:mc="http://schemas.openxmlformats.org/markup-compatibility/2006" xmlns:aink="http://schemas.microsoft.com/office/drawing/2016/ink" xmlns:am3d="http://schemas.microsoft.com/office/drawing/2017/model3d" xmlns:o="urn:schemas-microsoft-com:office:office" xmlns:r="http://schemas.openxmlformats.org/officeDocument/2006/relationships" xmlns:m="http://schemas.openxmlformats.org/officeDocument/2006/math" xmlns:v="urn:schemas-microsoft-com:vml" xmlns:wp14="http://schemas.microsoft.com/office/word/2010/wordprocessingDrawing" xmlns:wp="http://schemas.openxmlformats.org/drawingml/2006/wordprocessingDrawing" xmlns:w10="urn:schemas-microsoft-com:office:word" xmlns:w="http://schemas.openxmlformats.org/wordprocessingml/2006/main" xmlns:w14="http://schemas.microsoft.com/office/word/2010/wordml" xmlns:w15="http://schemas.microsoft.com/office/word/2012/wordml" xmlns:w16cex="http://schemas.microsoft.com/office/word/2018/wordml/cex" xmlns:w16cid="http://schemas.microsoft.com/office/word/2016/wordml/cid" xmlns:w16="http://schemas.microsoft.com/office/word/2018/wordml" xmlns:w16sdtdh="http://schemas.microsoft.com/office/word/2020/wordml/sdtdatahash" xmlns:w16se="http://schemas.microsoft.com/office/word/2015/wordml/symex" xmlns:wpg="http://schemas.microsoft.com/office/word/2010/wordprocessingGroup" xmlns:wpi="http://schemas.microsoft.com/office/word/2010/wordprocessingInk" xmlns:wne="http://schemas.microsoft.com/office/word/2006/wordml" xmlns:wps="http://schemas.microsoft.com/office/word/2010/wordprocessingShape" mc:Ignorable="w14 w15 w16se w16cid w16 w16cex w16sdtdh wp14">
+  <w:p>
+    <w:pPr>
+      <w:pStyle w:val="Piedepgina"/>
+      <w:jc w:val="right"/>
+    </w:pPr>
+  </w:p>
+  <w:p>
+    <w:pPr>
+      <w:pStyle w:val="Piedepgina"/>
+      <w:tabs>
+        <w:tab w:val="clear" w:pos="4252"/>
+        <w:tab w:val="clear" w:pos="8504"/>
+        <w:tab w:val="left" w:pos="5500"/>
+      </w:tabs>
+    </w:pPr>
+    <w:r>
+      <w:tab/>
+    </w:r>
+  </w:p>
+</w:ftr>
+</file>
+
 <file path=word/footnotes.xml><?xml version="1.0" encoding="utf-8"?>
 <w:footnotes xmlns:wpc="http://schemas.microsoft.com/office/word/2010/wordprocessingCanvas" xmlns:cx="http://schemas.microsoft.com/office/drawing/2014/chartex" xmlns:cx1="http://schemas.microsoft.com/office/drawing/2015/9/8/chartex" xmlns:cx2="http://schemas.microsoft.com/office/drawing/2015/10/21/chartex" xmlns:cx3="http://schemas.microsoft.com/office/drawing/2016/5/9/chartex" xmlns:cx4="http://schemas.microsoft.com/office/drawing/2016/5/10/chartex" xmlns:cx5="http://schemas.microsoft.com/office/drawing/2016/5/11/chartex" xmlns:cx6="http://schemas.microsoft.com/office/drawing/2016/5/12/chartex" xmlns:cx7="http://schemas.microsoft.com/office/drawing/2016/5/13/chartex" xmlns:cx8="http://schemas.microsoft.com/office/drawing/2016/5/14/chartex" xmlns:mc="http://schemas.openxmlformats.org/markup-compatibility/2006" xmlns:aink="http://schemas.microsoft.com/office/drawing/2016/ink" xmlns:am3d="http://schemas.microsoft.com/office/drawing/2017/model3d" xmlns:o="urn:schemas-microsoft-com:office:office" xmlns:r="http://schemas.openxmlformats.org/officeDocument/2006/relationships" xmlns:m="http://schemas.openxmlformats.org/officeDocument/2006/math" xmlns:v="urn:schemas-microsoft-com:vml" xmlns:wp14="http://schemas.microsoft.com/office/word/2010/wordprocessingDrawing" xmlns:wp="http://schemas.openxmlformats.org/drawingml/2006/wordprocessingDrawing" xmlns:w10="urn:schemas-microsoft-com:office:word" xmlns:w="http://schemas.openxmlformats.org/wordprocessingml/2006/main" xmlns:w14="http://schemas.microsoft.com/office/word/2010/wordml" xmlns:w15="http://schemas.microsoft.com/office/word/2012/wordml" xmlns:w16cex="http://schemas.microsoft.com/office/word/2018/wordml/cex" xmlns:w16cid="http://schemas.microsoft.com/office/word/2016/wordml/cid" xmlns:w16="http://schemas.microsoft.com/office/word/2018/wordml" xmlns:w16sdtdh="http://schemas.microsoft.com/office/word/2020/wordml/sdtdatahash" xmlns:w16se="http://schemas.microsoft.com/office/word/2015/wordml/symex" xmlns:wpg="http://schemas.microsoft.com/office/word/2010/wordprocessingGroup" xmlns:wpi="http://schemas.microsoft.com/office/word/2010/wordprocessingInk" xmlns:wne="http://schemas.microsoft.com/office/word/2006/wordml" xmlns:wps="http://schemas.microsoft.com/office/word/2010/wordprocessingShape" mc:Ignorable="w14 w15 w16se w16cid w16 w16cex w16sdtdh wp14">
   <w:footnote w:type="separator" w:id="-1">
@@ -5932,6 +6014,69 @@
 </file>
 
 <file path=word/header1.xml><?xml version="1.0" encoding="utf-8"?>
+<w:hdr xmlns:wpc="http://schemas.microsoft.com/office/word/2010/wordprocessingCanvas" xmlns:cx="http://schemas.microsoft.com/office/drawing/2014/chartex" xmlns:cx1="http://schemas.microsoft.com/office/drawing/2015/9/8/chartex" xmlns:cx2="http://schemas.microsoft.com/office/drawing/2015/10/21/chartex" xmlns:cx3="http://schemas.microsoft.com/office/drawing/2016/5/9/chartex" xmlns:cx4="http://schemas.microsoft.com/office/drawing/2016/5/10/chartex" xmlns:cx5="http://schemas.microsoft.com/office/drawing/2016/5/11/chartex" xmlns:cx6="http://schemas.microsoft.com/office/drawing/2016/5/12/chartex" xmlns:cx7="http://schemas.microsoft.com/office/drawing/2016/5/13/chartex" xmlns:cx8="http://schemas.microsoft.com/office/drawing/2016/5/14/chartex" xmlns:mc="http://schemas.openxmlformats.org/markup-compatibility/2006" xmlns:aink="http://schemas.microsoft.com/office/drawing/2016/ink" xmlns:am3d="http://schemas.microsoft.com/office/drawing/2017/model3d" xmlns:o="urn:schemas-microsoft-com:office:office" xmlns:r="http://schemas.openxmlformats.org/officeDocument/2006/relationships" xmlns:m="http://schemas.openxmlformats.org/officeDocument/2006/math" xmlns:v="urn:schemas-microsoft-com:vml" xmlns:wp14="http://schemas.microsoft.com/office/word/2010/wordprocessingDrawing" xmlns:wp="http://schemas.openxmlformats.org/drawingml/2006/wordprocessingDrawing" xmlns:w10="urn:schemas-microsoft-com:office:word" xmlns:w="http://schemas.openxmlformats.org/wordprocessingml/2006/main" xmlns:w14="http://schemas.microsoft.com/office/word/2010/wordml" xmlns:w15="http://schemas.microsoft.com/office/word/2012/wordml" xmlns:w16cex="http://schemas.microsoft.com/office/word/2018/wordml/cex" xmlns:w16cid="http://schemas.microsoft.com/office/word/2016/wordml/cid" xmlns:w16="http://schemas.microsoft.com/office/word/2018/wordml" xmlns:w16sdtdh="http://schemas.microsoft.com/office/word/2020/wordml/sdtdatahash" xmlns:w16se="http://schemas.microsoft.com/office/word/2015/wordml/symex" xmlns:wpg="http://schemas.microsoft.com/office/word/2010/wordprocessingGroup" xmlns:wpi="http://schemas.microsoft.com/office/word/2010/wordprocessingInk" xmlns:wne="http://schemas.microsoft.com/office/word/2006/wordml" xmlns:wps="http://schemas.microsoft.com/office/word/2010/wordprocessingShape" mc:Ignorable="w14 w15 w16se w16cid w16 w16cex w16sdtdh wp14">
+  <w:p>
+    <w:pPr>
+      <w:pStyle w:val="Encabezado"/>
+      <w:jc w:val="center"/>
+    </w:pPr>
+  </w:p>
+  <w:p>
+    <w:pPr>
+      <w:pStyle w:val="Encabezado"/>
+      <w:jc w:val="center"/>
+    </w:pPr>
+    <w:r>
+      <w:rPr>
+        <w:noProof/>
+      </w:rPr>
+      <w:drawing>
+        <wp:inline distT="0" distB="0" distL="0" distR="0" wp14:anchorId="07306788" wp14:editId="670087F9">
+          <wp:extent cx="3239770" cy="554355"/>
+          <wp:effectExtent l="0" t="0" r="0" b="0"/>
+          <wp:docPr id="10" name="Imagen 10"/>
+          <wp:cNvGraphicFramePr>
+            <a:graphicFrameLocks xmlns:a="http://schemas.openxmlformats.org/drawingml/2006/main" noChangeAspect="1"/>
+          </wp:cNvGraphicFramePr>
+          <a:graphic xmlns:a="http://schemas.openxmlformats.org/drawingml/2006/main">
+            <a:graphicData uri="http://schemas.openxmlformats.org/drawingml/2006/picture">
+              <pic:pic xmlns:pic="http://schemas.openxmlformats.org/drawingml/2006/picture">
+                <pic:nvPicPr>
+                  <pic:cNvPr id="1" name="Imagen 1"/>
+                  <pic:cNvPicPr/>
+                </pic:nvPicPr>
+                <pic:blipFill>
+                  <a:blip r:embed="rId1">
+                    <a:extLst>
+                      <a:ext uri="{28A0092B-C50C-407E-A947-70E740481C1C}">
+                        <a14:useLocalDpi xmlns:a14="http://schemas.microsoft.com/office/drawing/2010/main" val="0"/>
+                      </a:ext>
+                    </a:extLst>
+                  </a:blip>
+                  <a:stretch>
+                    <a:fillRect/>
+                  </a:stretch>
+                </pic:blipFill>
+                <pic:spPr>
+                  <a:xfrm>
+                    <a:off x="0" y="0"/>
+                    <a:ext cx="3239770" cy="554355"/>
+                  </a:xfrm>
+                  <a:prstGeom prst="rect">
+                    <a:avLst/>
+                  </a:prstGeom>
+                </pic:spPr>
+              </pic:pic>
+            </a:graphicData>
+          </a:graphic>
+        </wp:inline>
+      </w:drawing>
+    </w:r>
+  </w:p>
+</w:hdr>
+</file>
+
+<file path=word/header2.xml><?xml version="1.0" encoding="utf-8"?>
 <w:hdr xmlns:wpc="http://schemas.microsoft.com/office/word/2010/wordprocessingCanvas" xmlns:cx="http://schemas.microsoft.com/office/drawing/2014/chartex" xmlns:cx1="http://schemas.microsoft.com/office/drawing/2015/9/8/chartex" xmlns:cx2="http://schemas.microsoft.com/office/drawing/2015/10/21/chartex" xmlns:cx3="http://schemas.microsoft.com/office/drawing/2016/5/9/chartex" xmlns:cx4="http://schemas.microsoft.com/office/drawing/2016/5/10/chartex" xmlns:cx5="http://schemas.microsoft.com/office/drawing/2016/5/11/chartex" xmlns:cx6="http://schemas.microsoft.com/office/drawing/2016/5/12/chartex" xmlns:cx7="http://schemas.microsoft.com/office/drawing/2016/5/13/chartex" xmlns:cx8="http://schemas.microsoft.com/office/drawing/2016/5/14/chartex" xmlns:mc="http://schemas.openxmlformats.org/markup-compatibility/2006" xmlns:aink="http://schemas.microsoft.com/office/drawing/2016/ink" xmlns:am3d="http://schemas.microsoft.com/office/drawing/2017/model3d" xmlns:o="urn:schemas-microsoft-com:office:office" xmlns:r="http://schemas.openxmlformats.org/officeDocument/2006/relationships" xmlns:m="http://schemas.openxmlformats.org/officeDocument/2006/math" xmlns:v="urn:schemas-microsoft-com:vml" xmlns:wp14="http://schemas.microsoft.com/office/word/2010/wordprocessingDrawing" xmlns:wp="http://schemas.openxmlformats.org/drawingml/2006/wordprocessingDrawing" xmlns:w10="urn:schemas-microsoft-com:office:word" xmlns:w="http://schemas.openxmlformats.org/wordprocessingml/2006/main" xmlns:w14="http://schemas.microsoft.com/office/word/2010/wordml" xmlns:w15="http://schemas.microsoft.com/office/word/2012/wordml" xmlns:w16cex="http://schemas.microsoft.com/office/word/2018/wordml/cex" xmlns:w16cid="http://schemas.microsoft.com/office/word/2016/wordml/cid" xmlns:w16="http://schemas.microsoft.com/office/word/2018/wordml" xmlns:w16sdtdh="http://schemas.microsoft.com/office/word/2020/wordml/sdtdatahash" xmlns:w16se="http://schemas.microsoft.com/office/word/2015/wordml/symex" xmlns:wpg="http://schemas.microsoft.com/office/word/2010/wordprocessingGroup" xmlns:wpi="http://schemas.microsoft.com/office/word/2010/wordprocessingInk" xmlns:wne="http://schemas.microsoft.com/office/word/2006/wordml" xmlns:wps="http://schemas.microsoft.com/office/word/2010/wordprocessingShape" mc:Ignorable="w14 w15 w16se w16cid w16 w16cex w16sdtdh wp14">
   <w:p>
     <w:pPr>
@@ -5994,7 +6139,7 @@
 </w:hdr>
 </file>
 
-<file path=word/header2.xml><?xml version="1.0" encoding="utf-8"?>
+<file path=word/header3.xml><?xml version="1.0" encoding="utf-8"?>
 <w:hdr xmlns:wpc="http://schemas.microsoft.com/office/word/2010/wordprocessingCanvas" xmlns:cx="http://schemas.microsoft.com/office/drawing/2014/chartex" xmlns:cx1="http://schemas.microsoft.com/office/drawing/2015/9/8/chartex" xmlns:cx2="http://schemas.microsoft.com/office/drawing/2015/10/21/chartex" xmlns:cx3="http://schemas.microsoft.com/office/drawing/2016/5/9/chartex" xmlns:cx4="http://schemas.microsoft.com/office/drawing/2016/5/10/chartex" xmlns:cx5="http://schemas.microsoft.com/office/drawing/2016/5/11/chartex" xmlns:cx6="http://schemas.microsoft.com/office/drawing/2016/5/12/chartex" xmlns:cx7="http://schemas.microsoft.com/office/drawing/2016/5/13/chartex" xmlns:cx8="http://schemas.microsoft.com/office/drawing/2016/5/14/chartex" xmlns:mc="http://schemas.openxmlformats.org/markup-compatibility/2006" xmlns:aink="http://schemas.microsoft.com/office/drawing/2016/ink" xmlns:am3d="http://schemas.microsoft.com/office/drawing/2017/model3d" xmlns:o="urn:schemas-microsoft-com:office:office" xmlns:r="http://schemas.openxmlformats.org/officeDocument/2006/relationships" xmlns:m="http://schemas.openxmlformats.org/officeDocument/2006/math" xmlns:v="urn:schemas-microsoft-com:vml" xmlns:wp14="http://schemas.microsoft.com/office/word/2010/wordprocessingDrawing" xmlns:wp="http://schemas.openxmlformats.org/drawingml/2006/wordprocessingDrawing" xmlns:w10="urn:schemas-microsoft-com:office:word" xmlns:w="http://schemas.openxmlformats.org/wordprocessingml/2006/main" xmlns:w14="http://schemas.microsoft.com/office/word/2010/wordml" xmlns:w15="http://schemas.microsoft.com/office/word/2012/wordml" xmlns:w16cex="http://schemas.microsoft.com/office/word/2018/wordml/cex" xmlns:w16cid="http://schemas.microsoft.com/office/word/2016/wordml/cid" xmlns:w16="http://schemas.microsoft.com/office/word/2018/wordml" xmlns:w16sdtdh="http://schemas.microsoft.com/office/word/2020/wordml/sdtdatahash" xmlns:w16se="http://schemas.microsoft.com/office/word/2015/wordml/symex" xmlns:wpg="http://schemas.microsoft.com/office/word/2010/wordprocessingGroup" xmlns:wpi="http://schemas.microsoft.com/office/word/2010/wordprocessingInk" xmlns:wne="http://schemas.microsoft.com/office/word/2006/wordml" xmlns:wps="http://schemas.microsoft.com/office/word/2010/wordprocessingShape" mc:Ignorable="w14 w15 w16se w16cid w16 w16cex w16sdtdh wp14">
   <w:p>
     <w:pPr>

</xml_diff>

<commit_message>
Fitxers generats en 2022-05-22 23:52:35
</commit_message>
<xml_diff>
--- a/2 Projecte M12.docx
+++ b/2 Projecte M12.docx
@@ -1279,6 +1279,7 @@
       <w:sdtPr>
         <w:rPr>
           <w:rFonts w:ascii="Open Sans" w:eastAsiaTheme="minorHAnsi" w:hAnsi="Open Sans" w:cstheme="minorBidi"/>
+          <w:color w:val="auto"/>
           <w:sz w:val="24"/>
           <w:szCs w:val="22"/>
           <w:lang w:val="ca-ES" w:eastAsia="en-US"/>
@@ -1294,7 +1295,6 @@
           <w:rFonts w:asciiTheme="minorHAnsi" w:hAnsiTheme="minorHAnsi"/>
           <w:b/>
           <w:bCs/>
-          <w:color w:val="auto"/>
         </w:rPr>
       </w:sdtEndPr>
       <w:sdtContent>
@@ -2773,7 +2773,7 @@
                 <w:webHidden/>
                 <w:color w:val="224444"/>
               </w:rPr>
-              <w:t>8</w:t>
+              <w:t>10</w:t>
             </w:r>
             <w:r>
               <w:rPr>
@@ -2858,7 +2858,7 @@
                 <w:webHidden/>
                 <w:color w:val="224444"/>
               </w:rPr>
-              <w:t>8</w:t>
+              <w:t>10</w:t>
             </w:r>
             <w:r>
               <w:rPr>
@@ -2943,7 +2943,7 @@
                 <w:webHidden/>
                 <w:color w:val="224444"/>
               </w:rPr>
-              <w:t>8</w:t>
+              <w:t>10</w:t>
             </w:r>
             <w:r>
               <w:rPr>
@@ -3028,7 +3028,7 @@
                 <w:webHidden/>
                 <w:color w:val="224444"/>
               </w:rPr>
-              <w:t>8</w:t>
+              <w:t>10</w:t>
             </w:r>
             <w:r>
               <w:rPr>
@@ -3113,7 +3113,7 @@
                 <w:webHidden/>
                 <w:color w:val="224444"/>
               </w:rPr>
-              <w:t>8</w:t>
+              <w:t>10</w:t>
             </w:r>
             <w:r>
               <w:rPr>
@@ -3198,7 +3198,7 @@
                 <w:webHidden/>
                 <w:color w:val="224444"/>
               </w:rPr>
-              <w:t>9</w:t>
+              <w:t>11</w:t>
             </w:r>
             <w:r>
               <w:rPr>
@@ -3283,7 +3283,7 @@
                 <w:webHidden/>
                 <w:color w:val="224444"/>
               </w:rPr>
-              <w:t>10</w:t>
+              <w:t>12</w:t>
             </w:r>
             <w:r>
               <w:rPr>
@@ -5040,7 +5040,6 @@
       </w:pPr>
       <w:bookmarkStart w:id="27" w:name="_Toc104144278"/>
       <w:bookmarkStart w:id="28" w:name="_Toc104144334"/>
-      <w:proofErr w:type="spellStart"/>
       <w:r>
         <w:rPr>
           <w:rStyle w:val="Ttulo2Car"/>
@@ -5051,7 +5050,6 @@
       </w:r>
       <w:bookmarkEnd w:id="27"/>
       <w:bookmarkEnd w:id="28"/>
-      <w:proofErr w:type="spellEnd"/>
       <w:r>
         <w:rPr>
           <w:rFonts w:ascii="Arial" w:hAnsi="Arial" w:cs="Arial"/>
@@ -5166,6 +5164,7 @@
       <w:pPr>
         <w:spacing w:after="0" w:line="240" w:lineRule="auto"/>
         <w:rPr>
+          <w:rFonts w:ascii="Arial" w:hAnsi="Arial" w:cs="Arial"/>
           <w:lang w:val="ca-ES"/>
         </w:rPr>
       </w:pPr>
@@ -5175,7 +5174,7 @@
           <w:lang w:val="ca-ES"/>
         </w:rPr>
         <w:drawing>
-          <wp:inline distT="0" distB="0" distL="0" distR="0" wp14:anchorId="1DDE893D" wp14:editId="5BBE4228">
+          <wp:inline distT="0" distB="0" distL="0" distR="0" wp14:anchorId="2819E159" wp14:editId="5A7CEE03">
             <wp:extent cx="8711565" cy="4436110"/>
             <wp:effectExtent l="0" t="0" r="0" b="2540"/>
             <wp:docPr id="10" name="Imagen 10"/>
@@ -5216,14 +5215,224 @@
           </wp:inline>
         </w:drawing>
       </w:r>
+      <w:r>
+        <w:rPr>
+          <w:rFonts w:ascii="Arial" w:hAnsi="Arial" w:cs="Arial"/>
+          <w:lang w:val="ca-ES"/>
+        </w:rPr>
+        <w:br w:type="page"/>
+      </w:r>
+    </w:p>
+    <w:p>
+      <w:pPr>
+        <w:pStyle w:val="Prrafodelista"/>
+        <w:numPr>
+          <w:ilvl w:val="0"/>
+          <w:numId w:val="2"/>
+        </w:numPr>
+        <w:spacing w:line="360" w:lineRule="auto"/>
+        <w:rPr>
+          <w:rFonts w:ascii="Arial" w:hAnsi="Arial" w:cs="Arial"/>
+          <w:lang w:val="ca-ES"/>
+        </w:rPr>
+      </w:pPr>
+      <w:r>
+        <w:rPr>
+          <w:rStyle w:val="Ttulo2Car"/>
+          <w:lang w:val="ca-ES"/>
+        </w:rPr>
+        <w:lastRenderedPageBreak/>
+        <w:t>Diagrama de casos d’ús</w:t>
+      </w:r>
+      <w:r>
+        <w:rPr>
+          <w:rFonts w:ascii="Arial" w:hAnsi="Arial" w:cs="Arial"/>
+          <w:lang w:val="ca-ES"/>
+        </w:rPr>
+        <w:t>.</w:t>
+      </w:r>
     </w:p>
     <w:p>
       <w:pPr>
         <w:spacing w:after="0" w:line="240" w:lineRule="auto"/>
-        <w:rPr>
-          <w:lang w:val="ca-ES"/>
-        </w:rPr>
-      </w:pPr>
+        <w:jc w:val="center"/>
+        <w:rPr>
+          <w:rFonts w:ascii="Arial" w:hAnsi="Arial" w:cs="Arial"/>
+          <w:lang w:val="ca-ES"/>
+        </w:rPr>
+      </w:pPr>
+      <w:r>
+        <w:rPr>
+          <w:rFonts w:ascii="Arial" w:hAnsi="Arial" w:cs="Arial"/>
+          <w:noProof/>
+          <w:lang w:val="ca-ES"/>
+        </w:rPr>
+        <w:drawing>
+          <wp:inline distT="0" distB="0" distL="0" distR="0" wp14:anchorId="6269FA70" wp14:editId="62A9CABA">
+            <wp:extent cx="6286500" cy="5019675"/>
+            <wp:effectExtent l="0" t="0" r="0" b="9525"/>
+            <wp:docPr id="11" name="Imagen 11"/>
+            <wp:cNvGraphicFramePr>
+              <a:graphicFrameLocks xmlns:a="http://schemas.openxmlformats.org/drawingml/2006/main" noChangeAspect="1"/>
+            </wp:cNvGraphicFramePr>
+            <a:graphic xmlns:a="http://schemas.openxmlformats.org/drawingml/2006/main">
+              <a:graphicData uri="http://schemas.openxmlformats.org/drawingml/2006/picture">
+                <pic:pic xmlns:pic="http://schemas.openxmlformats.org/drawingml/2006/picture">
+                  <pic:nvPicPr>
+                    <pic:cNvPr id="11" name="Imagen 11"/>
+                    <pic:cNvPicPr/>
+                  </pic:nvPicPr>
+                  <pic:blipFill>
+                    <a:blip r:embed="rId20">
+                      <a:extLst>
+                        <a:ext uri="{28A0092B-C50C-407E-A947-70E740481C1C}">
+                          <a14:useLocalDpi xmlns:a14="http://schemas.microsoft.com/office/drawing/2010/main" val="0"/>
+                        </a:ext>
+                      </a:extLst>
+                    </a:blip>
+                    <a:stretch>
+                      <a:fillRect/>
+                    </a:stretch>
+                  </pic:blipFill>
+                  <pic:spPr>
+                    <a:xfrm>
+                      <a:off x="0" y="0"/>
+                      <a:ext cx="6286500" cy="5019675"/>
+                    </a:xfrm>
+                    <a:prstGeom prst="rect">
+                      <a:avLst/>
+                    </a:prstGeom>
+                  </pic:spPr>
+                </pic:pic>
+              </a:graphicData>
+            </a:graphic>
+          </wp:inline>
+        </w:drawing>
+      </w:r>
+      <w:r>
+        <w:rPr>
+          <w:rFonts w:ascii="Arial" w:hAnsi="Arial" w:cs="Arial"/>
+          <w:lang w:val="ca-ES"/>
+        </w:rPr>
+        <w:br w:type="page"/>
+      </w:r>
+    </w:p>
+    <w:p>
+      <w:pPr>
+        <w:pStyle w:val="Prrafodelista"/>
+        <w:numPr>
+          <w:ilvl w:val="0"/>
+          <w:numId w:val="2"/>
+        </w:numPr>
+        <w:spacing w:line="360" w:lineRule="auto"/>
+        <w:rPr>
+          <w:rFonts w:ascii="Arial" w:hAnsi="Arial" w:cs="Arial"/>
+          <w:lang w:val="ca-ES"/>
+        </w:rPr>
+      </w:pPr>
+      <w:r>
+        <w:rPr>
+          <w:rFonts w:ascii="Arial" w:hAnsi="Arial" w:cs="Arial"/>
+          <w:lang w:val="ca-ES"/>
+        </w:rPr>
+        <w:lastRenderedPageBreak/>
+        <w:t xml:space="preserve"> </w:t>
+      </w:r>
+      <w:r>
+        <w:rPr>
+          <w:rStyle w:val="Ttulo2Car"/>
+        </w:rPr>
+        <w:t xml:space="preserve">Diagrama de </w:t>
+      </w:r>
+      <w:proofErr w:type="spellStart"/>
+      <w:r>
+        <w:rPr>
+          <w:rStyle w:val="Ttulo2Car"/>
+        </w:rPr>
+        <w:t>Classes</w:t>
+      </w:r>
+      <w:proofErr w:type="spellEnd"/>
+    </w:p>
+    <w:p>
+      <w:pPr>
+        <w:pStyle w:val="Prrafodelista"/>
+        <w:spacing w:line="360" w:lineRule="auto"/>
+        <w:jc w:val="center"/>
+        <w:rPr>
+          <w:rFonts w:ascii="Arial" w:hAnsi="Arial" w:cs="Arial"/>
+          <w:lang w:val="ca-ES"/>
+        </w:rPr>
+      </w:pPr>
+      <w:r>
+        <w:rPr>
+          <w:rFonts w:ascii="Arial" w:hAnsi="Arial" w:cs="Arial"/>
+          <w:noProof/>
+          <w:lang w:val="ca-ES"/>
+        </w:rPr>
+        <w:drawing>
+          <wp:anchor distT="0" distB="0" distL="114300" distR="114300" simplePos="0" relativeHeight="251660288" behindDoc="1" locked="0" layoutInCell="1" allowOverlap="1" wp14:anchorId="2509740A" wp14:editId="6D6AE2BE">
+            <wp:simplePos x="0" y="0"/>
+            <wp:positionH relativeFrom="margin">
+              <wp:align>right</wp:align>
+            </wp:positionH>
+            <wp:positionV relativeFrom="paragraph">
+              <wp:posOffset>122555</wp:posOffset>
+            </wp:positionV>
+            <wp:extent cx="8709660" cy="3714115"/>
+            <wp:effectExtent l="0" t="0" r="0" b="635"/>
+            <wp:wrapTight wrapText="bothSides">
+              <wp:wrapPolygon edited="0">
+                <wp:start x="0" y="0"/>
+                <wp:lineTo x="0" y="21493"/>
+                <wp:lineTo x="21543" y="21493"/>
+                <wp:lineTo x="21543" y="0"/>
+                <wp:lineTo x="0" y="0"/>
+              </wp:wrapPolygon>
+            </wp:wrapTight>
+            <wp:docPr id="12" name="Imagen 12"/>
+            <wp:cNvGraphicFramePr>
+              <a:graphicFrameLocks xmlns:a="http://schemas.openxmlformats.org/drawingml/2006/main" noChangeAspect="1"/>
+            </wp:cNvGraphicFramePr>
+            <a:graphic xmlns:a="http://schemas.openxmlformats.org/drawingml/2006/main">
+              <a:graphicData uri="http://schemas.openxmlformats.org/drawingml/2006/picture">
+                <pic:pic xmlns:pic="http://schemas.openxmlformats.org/drawingml/2006/picture">
+                  <pic:nvPicPr>
+                    <pic:cNvPr id="12" name="Imagen 12"/>
+                    <pic:cNvPicPr/>
+                  </pic:nvPicPr>
+                  <pic:blipFill>
+                    <a:blip r:embed="rId21">
+                      <a:extLst>
+                        <a:ext uri="{28A0092B-C50C-407E-A947-70E740481C1C}">
+                          <a14:useLocalDpi xmlns:a14="http://schemas.microsoft.com/office/drawing/2010/main" val="0"/>
+                        </a:ext>
+                      </a:extLst>
+                    </a:blip>
+                    <a:stretch>
+                      <a:fillRect/>
+                    </a:stretch>
+                  </pic:blipFill>
+                  <pic:spPr>
+                    <a:xfrm>
+                      <a:off x="0" y="0"/>
+                      <a:ext cx="8709660" cy="3714115"/>
+                    </a:xfrm>
+                    <a:prstGeom prst="rect">
+                      <a:avLst/>
+                    </a:prstGeom>
+                  </pic:spPr>
+                </pic:pic>
+              </a:graphicData>
+            </a:graphic>
+            <wp14:sizeRelH relativeFrom="page">
+              <wp14:pctWidth>0</wp14:pctWidth>
+            </wp14:sizeRelH>
+            <wp14:sizeRelV relativeFrom="page">
+              <wp14:pctHeight>0</wp14:pctHeight>
+            </wp14:sizeRelV>
+          </wp:anchor>
+        </w:drawing>
+      </w:r>
     </w:p>
     <w:p>
       <w:pPr>
@@ -5231,10 +5440,26 @@
         <w:rPr>
           <w:lang w:val="ca-ES"/>
         </w:rPr>
+      </w:pPr>
+    </w:p>
+    <w:p>
+      <w:pPr>
+        <w:spacing w:after="0" w:line="240" w:lineRule="auto"/>
+        <w:rPr>
+          <w:lang w:val="ca-ES"/>
+        </w:rPr>
+      </w:pPr>
+    </w:p>
+    <w:p>
+      <w:pPr>
+        <w:spacing w:after="0" w:line="240" w:lineRule="auto"/>
+        <w:rPr>
+          <w:lang w:val="ca-ES"/>
+        </w:rPr>
         <w:sectPr>
-          <w:headerReference w:type="default" r:id="rId20"/>
-          <w:footerReference w:type="default" r:id="rId21"/>
-          <w:footerReference w:type="first" r:id="rId22"/>
+          <w:headerReference w:type="default" r:id="rId22"/>
+          <w:footerReference w:type="default" r:id="rId23"/>
+          <w:footerReference w:type="first" r:id="rId24"/>
           <w:pgSz w:w="16838" w:h="11906" w:orient="landscape"/>
           <w:pgMar w:top="1418" w:right="1418" w:bottom="1418" w:left="1701" w:header="0" w:footer="709" w:gutter="0"/>
           <w:cols w:space="720"/>
@@ -5588,6 +5813,295 @@
       <w:pPr>
         <w:spacing w:after="0" w:line="240" w:lineRule="auto"/>
         <w:rPr>
+          <w:rFonts w:cs="Arial"/>
+          <w:lang w:val="ca-ES"/>
+        </w:rPr>
+      </w:pPr>
+    </w:p>
+    <w:p>
+      <w:pPr>
+        <w:spacing w:after="0" w:line="360" w:lineRule="auto"/>
+        <w:jc w:val="both"/>
+        <w:rPr>
+          <w:rFonts w:ascii="Arial" w:hAnsi="Arial" w:cs="Arial"/>
+          <w:lang w:val="ca-ES"/>
+        </w:rPr>
+      </w:pPr>
+      <w:r>
+        <w:rPr>
+          <w:rFonts w:ascii="Arial" w:hAnsi="Arial" w:cs="Arial"/>
+          <w:lang w:val="ca-ES"/>
+        </w:rPr>
+        <w:t xml:space="preserve">El projecte és una pàgina web amb servidor XAMPP sobre estadístiques mundials del càncer, amb la que poder fer consultes, comparatives i gràfiques entre diferents </w:t>
+      </w:r>
+      <w:r>
+        <w:rPr>
+          <w:rFonts w:ascii="Arial" w:hAnsi="Arial" w:cs="Arial"/>
+          <w:lang w:val="ca-ES"/>
+        </w:rPr>
+        <w:t>països</w:t>
+      </w:r>
+      <w:r>
+        <w:rPr>
+          <w:rFonts w:ascii="Arial" w:hAnsi="Arial" w:cs="Arial"/>
+          <w:lang w:val="ca-ES"/>
+        </w:rPr>
+        <w:t xml:space="preserve"> del món entre els anys 2003 i 2020.</w:t>
+      </w:r>
+    </w:p>
+    <w:p>
+      <w:pPr>
+        <w:spacing w:after="0" w:line="360" w:lineRule="auto"/>
+        <w:jc w:val="both"/>
+        <w:rPr>
+          <w:rFonts w:ascii="Arial" w:hAnsi="Arial" w:cs="Arial"/>
+          <w:lang w:val="ca-ES"/>
+        </w:rPr>
+      </w:pPr>
+    </w:p>
+    <w:p>
+      <w:pPr>
+        <w:spacing w:after="0" w:line="360" w:lineRule="auto"/>
+        <w:jc w:val="both"/>
+        <w:rPr>
+          <w:rFonts w:ascii="Arial" w:hAnsi="Arial" w:cs="Arial"/>
+          <w:lang w:val="ca-ES"/>
+        </w:rPr>
+      </w:pPr>
+      <w:r>
+        <w:rPr>
+          <w:rFonts w:ascii="Arial" w:hAnsi="Arial" w:cs="Arial"/>
+          <w:lang w:val="ca-ES"/>
+        </w:rPr>
+        <w:t>Les dades han sigut extretes de la pàgina oficial de la Organitzación Mundial de la Salut (World Health Organization) i són de domini públic.</w:t>
+      </w:r>
+    </w:p>
+    <w:p>
+      <w:pPr>
+        <w:spacing w:after="0" w:line="360" w:lineRule="auto"/>
+        <w:jc w:val="both"/>
+        <w:rPr>
+          <w:rFonts w:ascii="Arial" w:hAnsi="Arial" w:cs="Arial"/>
+          <w:lang w:val="ca-ES"/>
+        </w:rPr>
+      </w:pPr>
+      <w:r>
+        <w:rPr>
+          <w:rFonts w:ascii="Arial" w:hAnsi="Arial" w:cs="Arial"/>
+          <w:lang w:val="ca-ES"/>
+        </w:rPr>
+        <w:t xml:space="preserve">Les dades que podem trobar tenen 86 tipus de diagnòstics de càncer i 133 </w:t>
+      </w:r>
+      <w:r>
+        <w:rPr>
+          <w:rFonts w:ascii="Arial" w:hAnsi="Arial" w:cs="Arial"/>
+          <w:lang w:val="ca-ES"/>
+        </w:rPr>
+        <w:t>països</w:t>
+      </w:r>
+      <w:r>
+        <w:rPr>
+          <w:rFonts w:ascii="Arial" w:hAnsi="Arial" w:cs="Arial"/>
+          <w:lang w:val="ca-ES"/>
+        </w:rPr>
+        <w:t xml:space="preserve"> fent distinció de sexe i edat en intervals de 5 fins a majors de 95 anys.</w:t>
+      </w:r>
+    </w:p>
+    <w:p>
+      <w:pPr>
+        <w:spacing w:after="0" w:line="360" w:lineRule="auto"/>
+        <w:jc w:val="both"/>
+        <w:rPr>
+          <w:rFonts w:ascii="Arial" w:hAnsi="Arial" w:cs="Arial"/>
+          <w:lang w:val="ca-ES"/>
+        </w:rPr>
+      </w:pPr>
+    </w:p>
+    <w:p>
+      <w:pPr>
+        <w:spacing w:after="0" w:line="360" w:lineRule="auto"/>
+        <w:jc w:val="both"/>
+        <w:rPr>
+          <w:rFonts w:ascii="Arial" w:hAnsi="Arial" w:cs="Arial"/>
+          <w:lang w:val="ca-ES"/>
+        </w:rPr>
+      </w:pPr>
+      <w:r>
+        <w:rPr>
+          <w:rFonts w:ascii="Arial" w:hAnsi="Arial" w:cs="Arial"/>
+          <w:lang w:val="ca-ES"/>
+        </w:rPr>
+        <w:t xml:space="preserve">Primerament vam realitzar el funcionament de la pàgina amb un MVC (Model Vista Controlador) amb el que realitzar la gestió d'usuaris programat amb </w:t>
+      </w:r>
+      <w:r>
+        <w:rPr>
+          <w:rFonts w:ascii="Arial" w:hAnsi="Arial" w:cs="Arial"/>
+          <w:lang w:val="ca-ES"/>
+        </w:rPr>
+        <w:t>PHP</w:t>
+      </w:r>
+      <w:r>
+        <w:rPr>
+          <w:rFonts w:ascii="Arial" w:hAnsi="Arial" w:cs="Arial"/>
+          <w:lang w:val="ca-ES"/>
+        </w:rPr>
+        <w:t>.</w:t>
+      </w:r>
+    </w:p>
+    <w:p>
+      <w:pPr>
+        <w:spacing w:after="0" w:line="360" w:lineRule="auto"/>
+        <w:jc w:val="both"/>
+        <w:rPr>
+          <w:rFonts w:ascii="Arial" w:hAnsi="Arial" w:cs="Arial"/>
+          <w:lang w:val="ca-ES"/>
+        </w:rPr>
+      </w:pPr>
+      <w:r>
+        <w:rPr>
+          <w:rFonts w:ascii="Arial" w:hAnsi="Arial" w:cs="Arial"/>
+          <w:lang w:val="ca-ES"/>
+        </w:rPr>
+        <w:t xml:space="preserve">Seguidament vam realitzar una primera versió de guia d'estil i </w:t>
+      </w:r>
+      <w:r>
+        <w:rPr>
+          <w:rFonts w:ascii="Arial" w:hAnsi="Arial" w:cs="Arial"/>
+          <w:lang w:val="ca-ES"/>
+        </w:rPr>
+        <w:t>W</w:t>
+      </w:r>
+      <w:r>
+        <w:rPr>
+          <w:rFonts w:ascii="Arial" w:hAnsi="Arial" w:cs="Arial"/>
+          <w:lang w:val="ca-ES"/>
+        </w:rPr>
+        <w:t>ire</w:t>
+      </w:r>
+      <w:r>
+        <w:rPr>
+          <w:rFonts w:ascii="Arial" w:hAnsi="Arial" w:cs="Arial"/>
+          <w:lang w:val="ca-ES"/>
+        </w:rPr>
+        <w:t>F</w:t>
+      </w:r>
+      <w:r>
+        <w:rPr>
+          <w:rFonts w:ascii="Arial" w:hAnsi="Arial" w:cs="Arial"/>
+          <w:lang w:val="ca-ES"/>
+        </w:rPr>
+        <w:t xml:space="preserve">rame de la pàgina que vam anar modificant a mesura que </w:t>
+      </w:r>
+      <w:r>
+        <w:rPr>
+          <w:rFonts w:ascii="Arial" w:hAnsi="Arial" w:cs="Arial"/>
+          <w:lang w:val="ca-ES"/>
+        </w:rPr>
+        <w:t>necessitàvem</w:t>
+      </w:r>
+      <w:r>
+        <w:rPr>
+          <w:rFonts w:ascii="Arial" w:hAnsi="Arial" w:cs="Arial"/>
+          <w:lang w:val="ca-ES"/>
+        </w:rPr>
+        <w:t xml:space="preserve"> adaptar funcionalitats com afegir les icones de xarxes socials, marges sensibles al </w:t>
+      </w:r>
+      <w:r>
+        <w:rPr>
+          <w:rFonts w:ascii="Arial" w:hAnsi="Arial" w:cs="Arial"/>
+          <w:lang w:val="ca-ES"/>
+        </w:rPr>
+        <w:t>grandària</w:t>
+      </w:r>
+      <w:r>
+        <w:rPr>
+          <w:rFonts w:ascii="Arial" w:hAnsi="Arial" w:cs="Arial"/>
+          <w:lang w:val="ca-ES"/>
+        </w:rPr>
+        <w:t xml:space="preserve"> </w:t>
+      </w:r>
+      <w:r>
+        <w:rPr>
+          <w:rFonts w:ascii="Arial" w:hAnsi="Arial" w:cs="Arial"/>
+          <w:lang w:val="ca-ES"/>
+        </w:rPr>
+        <w:t>de la finestra del navegador per la seva correcta visualització i demés.</w:t>
+      </w:r>
+    </w:p>
+    <w:p>
+      <w:pPr>
+        <w:spacing w:after="0" w:line="360" w:lineRule="auto"/>
+        <w:jc w:val="both"/>
+        <w:rPr>
+          <w:rFonts w:ascii="Arial" w:hAnsi="Arial" w:cs="Arial"/>
+          <w:lang w:val="ca-ES"/>
+        </w:rPr>
+      </w:pPr>
+    </w:p>
+    <w:p>
+      <w:pPr>
+        <w:spacing w:after="0" w:line="360" w:lineRule="auto"/>
+        <w:jc w:val="both"/>
+        <w:rPr>
+          <w:rFonts w:ascii="Arial" w:hAnsi="Arial" w:cs="Arial"/>
+          <w:lang w:val="ca-ES"/>
+        </w:rPr>
+      </w:pPr>
+      <w:r>
+        <w:rPr>
+          <w:rFonts w:ascii="Arial" w:hAnsi="Arial" w:cs="Arial"/>
+          <w:lang w:val="ca-ES"/>
+        </w:rPr>
+        <w:t xml:space="preserve">A continuació vam netejar la base dades. </w:t>
+      </w:r>
+      <w:r>
+        <w:rPr>
+          <w:rFonts w:ascii="Arial" w:hAnsi="Arial" w:cs="Arial"/>
+          <w:lang w:val="ca-ES"/>
+        </w:rPr>
+        <w:t>Volíem</w:t>
+      </w:r>
+      <w:r>
+        <w:rPr>
+          <w:rFonts w:ascii="Arial" w:hAnsi="Arial" w:cs="Arial"/>
+          <w:lang w:val="ca-ES"/>
+        </w:rPr>
+        <w:t xml:space="preserve"> centrar-nos en una única causa de mort(càncer) però les dades amb les que </w:t>
+      </w:r>
+      <w:r>
+        <w:rPr>
+          <w:rFonts w:ascii="Arial" w:hAnsi="Arial" w:cs="Arial"/>
+          <w:lang w:val="ca-ES"/>
+        </w:rPr>
+        <w:t>treballàvem</w:t>
+      </w:r>
+      <w:r>
+        <w:rPr>
+          <w:rFonts w:ascii="Arial" w:hAnsi="Arial" w:cs="Arial"/>
+          <w:lang w:val="ca-ES"/>
+        </w:rPr>
+        <w:t xml:space="preserve"> contenien totes les possibles causes de mort, així que vam filtrar per mitjà del codi ICD (International Classification of Diseases) les que tenien com a causa de mort la que pertanyia </w:t>
+      </w:r>
+      <w:r>
+        <w:rPr>
+          <w:rFonts w:ascii="Arial" w:hAnsi="Arial" w:cs="Arial"/>
+          <w:lang w:val="ca-ES"/>
+        </w:rPr>
+        <w:t>reduint</w:t>
+      </w:r>
+      <w:r>
+        <w:rPr>
+          <w:rFonts w:ascii="Arial" w:hAnsi="Arial" w:cs="Arial"/>
+          <w:lang w:val="ca-ES"/>
+        </w:rPr>
+        <w:t xml:space="preserve"> el pes de l'arxiu de 80 MB a 8MB aproximadament.</w:t>
+      </w:r>
+    </w:p>
+    <w:p>
+      <w:pPr>
+        <w:spacing w:after="0" w:line="360" w:lineRule="auto"/>
+        <w:jc w:val="both"/>
+        <w:rPr>
           <w:rFonts w:ascii="Arial" w:eastAsiaTheme="majorEastAsia" w:hAnsi="Arial" w:cs="Arial"/>
           <w:b/>
           <w:color w:val="224444"/>
@@ -5598,6 +6112,13 @@
       </w:pPr>
       <w:r>
         <w:rPr>
+          <w:rFonts w:ascii="Arial" w:hAnsi="Arial" w:cs="Arial"/>
+          <w:lang w:val="ca-ES"/>
+        </w:rPr>
+        <w:t>Per últim vam integrar les dades amb SQL per a realitzar les consultes des de la web, fent proves i aplicant les restriccions adients per a evitar errors. Amb això ja només queda revisar la documentació produïda al llarg del projecte de cara a la seva exposició.</w:t>
+      </w:r>
+      <w:r>
+        <w:rPr>
           <w:rFonts w:cs="Arial"/>
           <w:lang w:val="ca-ES"/>
         </w:rPr>
@@ -5633,10 +6154,285 @@
         </w:rPr>
       </w:pPr>
     </w:p>
+    <w:p>
+      <w:pPr>
+        <w:spacing w:line="360" w:lineRule="auto"/>
+        <w:jc w:val="both"/>
+        <w:rPr>
+          <w:rFonts w:ascii="Arial" w:hAnsi="Arial" w:cs="Arial"/>
+          <w:lang w:val="ca-ES"/>
+        </w:rPr>
+      </w:pPr>
+      <w:r>
+        <w:rPr>
+          <w:rFonts w:ascii="Arial" w:hAnsi="Arial" w:cs="Arial"/>
+          <w:lang w:val="ca-ES"/>
+        </w:rPr>
+        <w:t>Primerament ens hem donat compte de lo important que es posar les dades en comú per facilitar la seva explotació, per poder implementar la nostra base de dades em hagut de implementar el codi ISO 3166-1 per associar-lo a cada país ja que tenien una id pròpia.</w:t>
+      </w:r>
+    </w:p>
+    <w:p>
+      <w:pPr>
+        <w:spacing w:line="360" w:lineRule="auto"/>
+        <w:jc w:val="both"/>
+        <w:rPr>
+          <w:rFonts w:ascii="Arial" w:hAnsi="Arial" w:cs="Arial"/>
+          <w:lang w:val="ca-ES"/>
+        </w:rPr>
+      </w:pPr>
+      <w:r>
+        <w:rPr>
+          <w:rFonts w:ascii="Arial" w:hAnsi="Arial" w:cs="Arial"/>
+          <w:lang w:val="ca-ES"/>
+        </w:rPr>
+        <w:t xml:space="preserve">Amb aquest projecte podem facilitar gràficament estadístiques sanitàries per a facilitar la recerca sobre morts per càncer amb els filtres que oferim apropant la tecnologia a </w:t>
+      </w:r>
+      <w:r>
+        <w:rPr>
+          <w:rFonts w:ascii="Arial" w:hAnsi="Arial" w:cs="Arial"/>
+          <w:lang w:val="ca-ES"/>
+        </w:rPr>
+        <w:t>la investigació</w:t>
+      </w:r>
+      <w:r>
+        <w:rPr>
+          <w:rFonts w:ascii="Arial" w:hAnsi="Arial" w:cs="Arial"/>
+          <w:lang w:val="ca-ES"/>
+        </w:rPr>
+        <w:t>.</w:t>
+      </w:r>
+    </w:p>
+    <w:p>
+      <w:pPr>
+        <w:spacing w:line="360" w:lineRule="auto"/>
+        <w:jc w:val="both"/>
+        <w:rPr>
+          <w:rFonts w:ascii="Arial" w:hAnsi="Arial" w:cs="Arial"/>
+          <w:lang w:val="ca-ES"/>
+        </w:rPr>
+      </w:pPr>
+      <w:r>
+        <w:rPr>
+          <w:rFonts w:ascii="Arial" w:hAnsi="Arial" w:cs="Arial"/>
+          <w:lang w:val="ca-ES"/>
+        </w:rPr>
+        <w:t xml:space="preserve">La base de dades de la World Health Organization(WHO, OMS en català) tenia dades anteriors a l'any 2003 però no les hem utilitzar perquè contenien varies entrades per la mateixa malaltia dins del mateix any, vam provar de sumar el total de morts però no </w:t>
+      </w:r>
+      <w:r>
+        <w:rPr>
+          <w:rFonts w:ascii="Arial" w:hAnsi="Arial" w:cs="Arial"/>
+          <w:lang w:val="ca-ES"/>
+        </w:rPr>
+        <w:t>quadrava</w:t>
+      </w:r>
+      <w:r>
+        <w:rPr>
+          <w:rFonts w:ascii="Arial" w:hAnsi="Arial" w:cs="Arial"/>
+          <w:lang w:val="ca-ES"/>
+        </w:rPr>
+        <w:t xml:space="preserve"> contrastant amb altres fonts ni </w:t>
+      </w:r>
+      <w:r>
+        <w:rPr>
+          <w:rFonts w:ascii="Arial" w:hAnsi="Arial" w:cs="Arial"/>
+          <w:lang w:val="ca-ES"/>
+        </w:rPr>
+        <w:t>teníem</w:t>
+      </w:r>
+      <w:r>
+        <w:rPr>
+          <w:rFonts w:ascii="Arial" w:hAnsi="Arial" w:cs="Arial"/>
+          <w:lang w:val="ca-ES"/>
+        </w:rPr>
+        <w:t xml:space="preserve"> cap indici per escollir cap de les entrades. Com passava de manera </w:t>
+      </w:r>
+      <w:r>
+        <w:rPr>
+          <w:rFonts w:ascii="Arial" w:hAnsi="Arial" w:cs="Arial"/>
+          <w:lang w:val="ca-ES"/>
+        </w:rPr>
+        <w:t>generalitzada</w:t>
+      </w:r>
+      <w:r>
+        <w:rPr>
+          <w:rFonts w:ascii="Arial" w:hAnsi="Arial" w:cs="Arial"/>
+          <w:lang w:val="ca-ES"/>
+        </w:rPr>
+        <w:t xml:space="preserve"> vam descartar aquells anys.</w:t>
+      </w:r>
+    </w:p>
+    <w:p>
+      <w:pPr>
+        <w:spacing w:line="360" w:lineRule="auto"/>
+        <w:jc w:val="both"/>
+        <w:rPr>
+          <w:rFonts w:ascii="Arial" w:hAnsi="Arial" w:cs="Arial"/>
+          <w:lang w:val="ca-ES"/>
+        </w:rPr>
+      </w:pPr>
+      <w:r>
+        <w:rPr>
+          <w:rFonts w:ascii="Arial" w:hAnsi="Arial" w:cs="Arial"/>
+          <w:lang w:val="ca-ES"/>
+        </w:rPr>
+        <w:t xml:space="preserve">No vam trobar dades de </w:t>
+      </w:r>
+      <w:r>
+        <w:rPr>
+          <w:rFonts w:ascii="Arial" w:hAnsi="Arial" w:cs="Arial"/>
+          <w:lang w:val="ca-ES"/>
+        </w:rPr>
+        <w:t>Rússia</w:t>
+      </w:r>
+      <w:r>
+        <w:rPr>
+          <w:rFonts w:ascii="Arial" w:hAnsi="Arial" w:cs="Arial"/>
+          <w:lang w:val="ca-ES"/>
+        </w:rPr>
+        <w:t xml:space="preserve">, de Xina les aportades corresponien al 10% de la població rural i no concretava les poblacions concretes, per tant les vam descartar també. Altres </w:t>
+      </w:r>
+      <w:r>
+        <w:rPr>
+          <w:rFonts w:ascii="Arial" w:hAnsi="Arial" w:cs="Arial"/>
+          <w:lang w:val="ca-ES"/>
+        </w:rPr>
+        <w:t>països</w:t>
+      </w:r>
+      <w:r>
+        <w:rPr>
+          <w:rFonts w:ascii="Arial" w:hAnsi="Arial" w:cs="Arial"/>
+          <w:lang w:val="ca-ES"/>
+        </w:rPr>
+        <w:t xml:space="preserve"> descartats van ser: a la Palestina ocupada perquè oferia dades parcials, a Líban només aportava dades de població nacional i a Gabon utilitzaven un format de recompte de morts únic que dificultava la seva implementació, </w:t>
+      </w:r>
+      <w:r>
+        <w:rPr>
+          <w:rFonts w:ascii="Arial" w:hAnsi="Arial" w:cs="Arial"/>
+          <w:lang w:val="ca-ES"/>
+        </w:rPr>
+        <w:t>hauríem</w:t>
+      </w:r>
+      <w:r>
+        <w:rPr>
+          <w:rFonts w:ascii="Arial" w:hAnsi="Arial" w:cs="Arial"/>
+          <w:lang w:val="ca-ES"/>
+        </w:rPr>
+        <w:t xml:space="preserve"> d'haver creat una excepció concreta que només s'aplicava a ells.</w:t>
+      </w:r>
+    </w:p>
+    <w:p>
+      <w:pPr>
+        <w:spacing w:line="360" w:lineRule="auto"/>
+        <w:jc w:val="both"/>
+        <w:rPr>
+          <w:rFonts w:ascii="Arial" w:hAnsi="Arial" w:cs="Arial"/>
+          <w:lang w:val="ca-ES"/>
+        </w:rPr>
+      </w:pPr>
+      <w:r>
+        <w:rPr>
+          <w:rFonts w:ascii="Arial" w:hAnsi="Arial" w:cs="Arial"/>
+          <w:lang w:val="ca-ES"/>
+        </w:rPr>
+        <w:t>Volíem</w:t>
+      </w:r>
+      <w:r>
+        <w:rPr>
+          <w:rFonts w:ascii="Arial" w:hAnsi="Arial" w:cs="Arial"/>
+          <w:lang w:val="ca-ES"/>
+        </w:rPr>
+        <w:t xml:space="preserve"> també aportar dades de la població total de cada país per a oferir una visió del </w:t>
+      </w:r>
+      <w:r>
+        <w:rPr>
+          <w:rFonts w:ascii="Arial" w:hAnsi="Arial" w:cs="Arial"/>
+          <w:lang w:val="ca-ES"/>
+        </w:rPr>
+        <w:t>rà</w:t>
+      </w:r>
+      <w:r>
+        <w:rPr>
+          <w:rFonts w:ascii="Arial" w:hAnsi="Arial" w:cs="Arial"/>
+          <w:lang w:val="ca-ES"/>
+        </w:rPr>
+        <w:t xml:space="preserve">tio de morts amb població, però l'arxiu de dades de la WHO de població tenia varies entrades per cada país per any, la suma de les quals tampoc corresponia amb la població total contrastada amb altres medis. </w:t>
+      </w:r>
+    </w:p>
+    <w:p>
+      <w:pPr>
+        <w:spacing w:line="360" w:lineRule="auto"/>
+        <w:jc w:val="both"/>
+        <w:rPr>
+          <w:rFonts w:ascii="Arial" w:hAnsi="Arial" w:cs="Arial"/>
+          <w:lang w:val="ca-ES"/>
+        </w:rPr>
+      </w:pPr>
+      <w:r>
+        <w:rPr>
+          <w:rFonts w:ascii="Arial" w:hAnsi="Arial" w:cs="Arial"/>
+          <w:lang w:val="ca-ES"/>
+        </w:rPr>
+        <w:t xml:space="preserve">Com a possible millora </w:t>
+      </w:r>
+      <w:r>
+        <w:rPr>
+          <w:rFonts w:ascii="Arial" w:hAnsi="Arial" w:cs="Arial"/>
+          <w:lang w:val="ca-ES"/>
+        </w:rPr>
+        <w:t>podríem</w:t>
+      </w:r>
+      <w:r>
+        <w:rPr>
+          <w:rFonts w:ascii="Arial" w:hAnsi="Arial" w:cs="Arial"/>
+          <w:lang w:val="ca-ES"/>
+        </w:rPr>
+        <w:t xml:space="preserve"> implementar una API de la base de dades que hem adaptat per a la creació del projecte i un formulari de pujada d'arxius per a </w:t>
+      </w:r>
+      <w:r>
+        <w:rPr>
+          <w:rFonts w:ascii="Arial" w:hAnsi="Arial" w:cs="Arial"/>
+          <w:lang w:val="ca-ES"/>
+        </w:rPr>
+        <w:t>engrandir</w:t>
+      </w:r>
+      <w:r>
+        <w:rPr>
+          <w:rFonts w:ascii="Arial" w:hAnsi="Arial" w:cs="Arial"/>
+          <w:lang w:val="ca-ES"/>
+        </w:rPr>
+        <w:t xml:space="preserve"> la base de dades, però a falta de temps requerit no vam arribar a plantejar-ho.</w:t>
+      </w:r>
+    </w:p>
+    <w:p>
+      <w:pPr>
+        <w:spacing w:after="0" w:line="240" w:lineRule="auto"/>
+        <w:rPr>
+          <w:rFonts w:ascii="Arial" w:hAnsi="Arial" w:cs="Arial"/>
+          <w:lang w:val="ca-ES"/>
+        </w:rPr>
+      </w:pPr>
+      <w:r>
+        <w:rPr>
+          <w:rFonts w:ascii="Arial" w:hAnsi="Arial" w:cs="Arial"/>
+          <w:lang w:val="ca-ES"/>
+        </w:rPr>
+        <w:br w:type="page"/>
+      </w:r>
+    </w:p>
+    <w:p>
+      <w:pPr>
+        <w:spacing w:line="360" w:lineRule="auto"/>
+        <w:jc w:val="both"/>
+        <w:rPr>
+          <w:rFonts w:ascii="Arial" w:hAnsi="Arial" w:cs="Arial"/>
+          <w:lang w:val="ca-ES"/>
+        </w:rPr>
+      </w:pPr>
+    </w:p>
     <w:sectPr>
-      <w:headerReference w:type="default" r:id="rId23"/>
-      <w:footerReference w:type="default" r:id="rId24"/>
-      <w:footerReference w:type="first" r:id="rId25"/>
+      <w:headerReference w:type="default" r:id="rId25"/>
+      <w:footerReference w:type="default" r:id="rId26"/>
+      <w:footerReference w:type="first" r:id="rId27"/>
       <w:pgSz w:w="11906" w:h="16838"/>
       <w:pgMar w:top="1418" w:right="1418" w:bottom="1701" w:left="1418" w:header="0" w:footer="709" w:gutter="0"/>
       <w:cols w:space="720"/>
@@ -8003,7 +8799,6 @@
   <w:style w:type="character" w:default="1" w:styleId="Fuentedeprrafopredeter">
     <w:name w:val="Default Paragraph Font"/>
     <w:uiPriority w:val="1"/>
-    <w:semiHidden/>
     <w:unhideWhenUsed/>
   </w:style>
   <w:style w:type="table" w:default="1" w:styleId="Tablanormal">

</xml_diff>